<commit_message>
Got started on AT01
</commit_message>
<xml_diff>
--- a/Informational Technology (Game Design)/Part 2/Contribute to cyber security risk management/BSBXCS404 AT1 - Knowledge Questions.docx
+++ b/Informational Technology (Game Design)/Part 2/Contribute to cyber security risk management/BSBXCS404 AT1 - Knowledge Questions.docx
@@ -1,6 +1,6 @@
 
 <file path=word/document.xml><?xml version="1.0" encoding="utf-8"?>
-<w:document xmlns:wpc="http://schemas.microsoft.com/office/word/2010/wordprocessingCanvas" xmlns:cx="http://schemas.microsoft.com/office/drawing/2014/chartex" xmlns:cx1="http://schemas.microsoft.com/office/drawing/2015/9/8/chartex" xmlns:mc="http://schemas.openxmlformats.org/markup-compatibility/2006" xmlns:o="urn:schemas-microsoft-com:office:office" xmlns:r="http://schemas.openxmlformats.org/officeDocument/2006/relationships" xmlns:m="http://schemas.openxmlformats.org/officeDocument/2006/math" xmlns:v="urn:schemas-microsoft-com:vml" xmlns:wp14="http://schemas.microsoft.com/office/word/2010/wordprocessingDrawing" xmlns:wp="http://schemas.openxmlformats.org/drawingml/2006/wordprocessingDrawing" xmlns:w10="urn:schemas-microsoft-com:office:word" xmlns:w="http://schemas.openxmlformats.org/wordprocessingml/2006/main" xmlns:w14="http://schemas.microsoft.com/office/word/2010/wordml" xmlns:w15="http://schemas.microsoft.com/office/word/2012/wordml" xmlns:w16se="http://schemas.microsoft.com/office/word/2015/wordml/symex" xmlns:wpg="http://schemas.microsoft.com/office/word/2010/wordprocessingGroup" xmlns:wpi="http://schemas.microsoft.com/office/word/2010/wordprocessingInk" xmlns:wne="http://schemas.microsoft.com/office/word/2006/wordml" xmlns:wps="http://schemas.microsoft.com/office/word/2010/wordprocessingShape" mc:Ignorable="w14 w15 w16se wp14">
+<w:document xmlns:wpc="http://schemas.microsoft.com/office/word/2010/wordprocessingCanvas" xmlns:cx="http://schemas.microsoft.com/office/drawing/2014/chartex" xmlns:cx1="http://schemas.microsoft.com/office/drawing/2015/9/8/chartex" xmlns:cx2="http://schemas.microsoft.com/office/drawing/2015/10/21/chartex" xmlns:cx3="http://schemas.microsoft.com/office/drawing/2016/5/9/chartex" xmlns:cx4="http://schemas.microsoft.com/office/drawing/2016/5/10/chartex" xmlns:cx5="http://schemas.microsoft.com/office/drawing/2016/5/11/chartex" xmlns:cx6="http://schemas.microsoft.com/office/drawing/2016/5/12/chartex" xmlns:cx7="http://schemas.microsoft.com/office/drawing/2016/5/13/chartex" xmlns:cx8="http://schemas.microsoft.com/office/drawing/2016/5/14/chartex" xmlns:mc="http://schemas.openxmlformats.org/markup-compatibility/2006" xmlns:aink="http://schemas.microsoft.com/office/drawing/2016/ink" xmlns:am3d="http://schemas.microsoft.com/office/drawing/2017/model3d" xmlns:o="urn:schemas-microsoft-com:office:office" xmlns:oel="http://schemas.microsoft.com/office/2019/extlst" xmlns:r="http://schemas.openxmlformats.org/officeDocument/2006/relationships" xmlns:m="http://schemas.openxmlformats.org/officeDocument/2006/math" xmlns:v="urn:schemas-microsoft-com:vml" xmlns:wp14="http://schemas.microsoft.com/office/word/2010/wordprocessingDrawing" xmlns:wp="http://schemas.openxmlformats.org/drawingml/2006/wordprocessingDrawing" xmlns:w10="urn:schemas-microsoft-com:office:word" xmlns:w="http://schemas.openxmlformats.org/wordprocessingml/2006/main" xmlns:w14="http://schemas.microsoft.com/office/word/2010/wordml" xmlns:w15="http://schemas.microsoft.com/office/word/2012/wordml" xmlns:w16cex="http://schemas.microsoft.com/office/word/2018/wordml/cex" xmlns:w16cid="http://schemas.microsoft.com/office/word/2016/wordml/cid" xmlns:w16="http://schemas.microsoft.com/office/word/2018/wordml" xmlns:w16sdtdh="http://schemas.microsoft.com/office/word/2020/wordml/sdtdatahash" xmlns:w16se="http://schemas.microsoft.com/office/word/2015/wordml/symex" xmlns:wpg="http://schemas.microsoft.com/office/word/2010/wordprocessingGroup" xmlns:wpi="http://schemas.microsoft.com/office/word/2010/wordprocessingInk" xmlns:wne="http://schemas.microsoft.com/office/word/2006/wordml" xmlns:wps="http://schemas.microsoft.com/office/word/2010/wordprocessingShape" mc:Ignorable="w14 w15 w16se w16cid w16 w16cex w16sdtdh wp14">
   <w:body>
     <w:tbl>
       <w:tblPr>
@@ -1015,6 +1015,7 @@
               </w:rPr>
               <w:t xml:space="preserve">wants </w:t>
             </w:r>
+            <w:proofErr w:type="gramStart"/>
             <w:r>
               <w:rPr>
                 <w:rFonts w:ascii="Arial" w:eastAsia="Calibri" w:hAnsi="Arial" w:cs="Arial"/>
@@ -1025,8 +1026,9 @@
                 <w:highlight w:val="yellow"/>
                 <w:lang w:eastAsia="en-US"/>
               </w:rPr>
-              <w:t xml:space="preserve">expand their understanding </w:t>
-            </w:r>
+              <w:t>expand</w:t>
+            </w:r>
+            <w:proofErr w:type="gramEnd"/>
             <w:r>
               <w:rPr>
                 <w:rFonts w:ascii="Arial" w:eastAsia="Calibri" w:hAnsi="Arial" w:cs="Arial"/>
@@ -1037,7 +1039,7 @@
                 <w:highlight w:val="yellow"/>
                 <w:lang w:eastAsia="en-US"/>
               </w:rPr>
-              <w:t xml:space="preserve">of </w:t>
+              <w:t xml:space="preserve"> their understanding </w:t>
             </w:r>
             <w:r>
               <w:rPr>
@@ -1049,7 +1051,7 @@
                 <w:highlight w:val="yellow"/>
                 <w:lang w:eastAsia="en-US"/>
               </w:rPr>
-              <w:t>risk management in relation to cyber security</w:t>
+              <w:t xml:space="preserve">of </w:t>
             </w:r>
             <w:r>
               <w:rPr>
@@ -1061,7 +1063,7 @@
                 <w:highlight w:val="yellow"/>
                 <w:lang w:eastAsia="en-US"/>
               </w:rPr>
-              <w:t>. A</w:t>
+              <w:t>risk management in relation to cyber security</w:t>
             </w:r>
             <w:r>
               <w:rPr>
@@ -1073,7 +1075,7 @@
                 <w:highlight w:val="yellow"/>
                 <w:lang w:eastAsia="en-US"/>
               </w:rPr>
-              <w:t>s such</w:t>
+              <w:t>. A</w:t>
             </w:r>
             <w:r>
               <w:rPr>
@@ -1085,7 +1087,7 @@
                 <w:highlight w:val="yellow"/>
                 <w:lang w:eastAsia="en-US"/>
               </w:rPr>
-              <w:t>, they</w:t>
+              <w:t>s such</w:t>
             </w:r>
             <w:r>
               <w:rPr>
@@ -1097,7 +1099,7 @@
                 <w:highlight w:val="yellow"/>
                 <w:lang w:eastAsia="en-US"/>
               </w:rPr>
-              <w:t xml:space="preserve"> have sent a series of questions</w:t>
+              <w:t>, they</w:t>
             </w:r>
             <w:r>
               <w:rPr>
@@ -1109,7 +1111,7 @@
                 <w:highlight w:val="yellow"/>
                 <w:lang w:eastAsia="en-US"/>
               </w:rPr>
-              <w:t>, the answers of which</w:t>
+              <w:t xml:space="preserve"> have sent a series of questions</w:t>
             </w:r>
             <w:r>
               <w:rPr>
@@ -1121,7 +1123,7 @@
                 <w:highlight w:val="yellow"/>
                 <w:lang w:eastAsia="en-US"/>
               </w:rPr>
-              <w:t xml:space="preserve"> </w:t>
+              <w:t>, the answers of which</w:t>
             </w:r>
             <w:r>
               <w:rPr>
@@ -1133,7 +1135,7 @@
                 <w:highlight w:val="yellow"/>
                 <w:lang w:eastAsia="en-US"/>
               </w:rPr>
-              <w:t>are aimed to</w:t>
+              <w:t xml:space="preserve"> </w:t>
             </w:r>
             <w:r>
               <w:rPr>
@@ -1145,7 +1147,7 @@
                 <w:highlight w:val="yellow"/>
                 <w:lang w:eastAsia="en-US"/>
               </w:rPr>
-              <w:t xml:space="preserve"> </w:t>
+              <w:t>are aimed to</w:t>
             </w:r>
             <w:r>
               <w:rPr>
@@ -1157,7 +1159,7 @@
                 <w:highlight w:val="yellow"/>
                 <w:lang w:eastAsia="en-US"/>
               </w:rPr>
-              <w:t xml:space="preserve">help </w:t>
+              <w:t xml:space="preserve"> </w:t>
             </w:r>
             <w:r>
               <w:rPr>
@@ -1169,7 +1171,7 @@
                 <w:highlight w:val="yellow"/>
                 <w:lang w:eastAsia="en-US"/>
               </w:rPr>
-              <w:t xml:space="preserve">guide their decision making for </w:t>
+              <w:t xml:space="preserve">help </w:t>
             </w:r>
             <w:r>
               <w:rPr>
@@ -1181,7 +1183,7 @@
                 <w:highlight w:val="yellow"/>
                 <w:lang w:eastAsia="en-US"/>
               </w:rPr>
-              <w:t>training material</w:t>
+              <w:t xml:space="preserve">guide their decision making for </w:t>
             </w:r>
             <w:r>
               <w:rPr>
@@ -1193,7 +1195,7 @@
                 <w:highlight w:val="yellow"/>
                 <w:lang w:eastAsia="en-US"/>
               </w:rPr>
-              <w:t xml:space="preserve"> in the future</w:t>
+              <w:t>training material</w:t>
             </w:r>
             <w:r>
               <w:rPr>
@@ -1205,6 +1207,18 @@
                 <w:highlight w:val="yellow"/>
                 <w:lang w:eastAsia="en-US"/>
               </w:rPr>
+              <w:t xml:space="preserve"> in the future</w:t>
+            </w:r>
+            <w:r>
+              <w:rPr>
+                <w:rFonts w:ascii="Arial" w:eastAsia="Calibri" w:hAnsi="Arial" w:cs="Arial"/>
+                <w:i/>
+                <w:iCs/>
+                <w:sz w:val="22"/>
+                <w:szCs w:val="22"/>
+                <w:highlight w:val="yellow"/>
+                <w:lang w:eastAsia="en-US"/>
+              </w:rPr>
               <w:t>.</w:t>
             </w:r>
           </w:p>
@@ -1263,7 +1277,27 @@
                 <w:szCs w:val="22"/>
                 <w:lang w:eastAsia="en-US"/>
               </w:rPr>
-              <w:t xml:space="preserve"> Any and all external sources used (images, websites, articles, or otherwise) need to be referenced.</w:t>
+              <w:t xml:space="preserve"> </w:t>
+            </w:r>
+            <w:proofErr w:type="gramStart"/>
+            <w:r>
+              <w:rPr>
+                <w:rFonts w:ascii="Arial" w:eastAsia="Calibri" w:hAnsi="Arial" w:cs="Arial"/>
+                <w:sz w:val="22"/>
+                <w:szCs w:val="22"/>
+                <w:lang w:eastAsia="en-US"/>
+              </w:rPr>
+              <w:t>Any and all</w:t>
+            </w:r>
+            <w:proofErr w:type="gramEnd"/>
+            <w:r>
+              <w:rPr>
+                <w:rFonts w:ascii="Arial" w:eastAsia="Calibri" w:hAnsi="Arial" w:cs="Arial"/>
+                <w:sz w:val="22"/>
+                <w:szCs w:val="22"/>
+                <w:lang w:eastAsia="en-US"/>
+              </w:rPr>
+              <w:t xml:space="preserve"> external sources used (images, websites, articles, or otherwise) need to be referenced.</w:t>
             </w:r>
           </w:p>
         </w:tc>
@@ -2170,7 +2204,25 @@
                 <w:sz w:val="22"/>
                 <w:szCs w:val="22"/>
               </w:rPr>
-              <w:t>Describe the General Data Protection Regulations (GDPR),its major provisions, and how it relates to Australian entities. In your response, describe at least two difference it has to Australian privacy legislation.</w:t>
+              <w:t>Describe the General Data Protection Regulations (GDPR</w:t>
+            </w:r>
+            <w:proofErr w:type="gramStart"/>
+            <w:r>
+              <w:rPr>
+                <w:rFonts w:ascii="Arial" w:eastAsia="Arial" w:hAnsi="Arial" w:cs="Arial"/>
+                <w:sz w:val="22"/>
+                <w:szCs w:val="22"/>
+              </w:rPr>
+              <w:t>),its</w:t>
+            </w:r>
+            <w:proofErr w:type="gramEnd"/>
+            <w:r>
+              <w:rPr>
+                <w:rFonts w:ascii="Arial" w:eastAsia="Arial" w:hAnsi="Arial" w:cs="Arial"/>
+                <w:sz w:val="22"/>
+                <w:szCs w:val="22"/>
+              </w:rPr>
+              <w:t xml:space="preserve"> major provisions, and how it relates to Australian entities. In your response, describe at least two difference it has to Australian privacy legislation.</w:t>
             </w:r>
           </w:p>
         </w:tc>
@@ -5937,8 +5989,6 @@
           <w:szCs w:val="22"/>
         </w:rPr>
       </w:pPr>
-      <w:bookmarkStart w:id="3" w:name="_GoBack"/>
-      <w:bookmarkEnd w:id="3"/>
       <w:r>
         <w:rPr>
           <w:rFonts w:ascii="Arial" w:hAnsi="Arial" w:cs="Arial"/>
@@ -5967,7 +6017,7 @@
 </file>
 
 <file path=word/endnotes.xml><?xml version="1.0" encoding="utf-8"?>
-<w:endnotes xmlns:wpc="http://schemas.microsoft.com/office/word/2010/wordprocessingCanvas" xmlns:cx="http://schemas.microsoft.com/office/drawing/2014/chartex" xmlns:cx1="http://schemas.microsoft.com/office/drawing/2015/9/8/chartex" xmlns:mc="http://schemas.openxmlformats.org/markup-compatibility/2006" xmlns:o="urn:schemas-microsoft-com:office:office" xmlns:r="http://schemas.openxmlformats.org/officeDocument/2006/relationships" xmlns:m="http://schemas.openxmlformats.org/officeDocument/2006/math" xmlns:v="urn:schemas-microsoft-com:vml" xmlns:wp14="http://schemas.microsoft.com/office/word/2010/wordprocessingDrawing" xmlns:wp="http://schemas.openxmlformats.org/drawingml/2006/wordprocessingDrawing" xmlns:w10="urn:schemas-microsoft-com:office:word" xmlns:w="http://schemas.openxmlformats.org/wordprocessingml/2006/main" xmlns:w14="http://schemas.microsoft.com/office/word/2010/wordml" xmlns:w15="http://schemas.microsoft.com/office/word/2012/wordml" xmlns:w16se="http://schemas.microsoft.com/office/word/2015/wordml/symex" xmlns:wpg="http://schemas.microsoft.com/office/word/2010/wordprocessingGroup" xmlns:wpi="http://schemas.microsoft.com/office/word/2010/wordprocessingInk" xmlns:wne="http://schemas.microsoft.com/office/word/2006/wordml" xmlns:wps="http://schemas.microsoft.com/office/word/2010/wordprocessingShape" mc:Ignorable="w14 w15 w16se wp14">
+<w:endnotes xmlns:wpc="http://schemas.microsoft.com/office/word/2010/wordprocessingCanvas" xmlns:cx="http://schemas.microsoft.com/office/drawing/2014/chartex" xmlns:cx1="http://schemas.microsoft.com/office/drawing/2015/9/8/chartex" xmlns:cx2="http://schemas.microsoft.com/office/drawing/2015/10/21/chartex" xmlns:cx3="http://schemas.microsoft.com/office/drawing/2016/5/9/chartex" xmlns:cx4="http://schemas.microsoft.com/office/drawing/2016/5/10/chartex" xmlns:cx5="http://schemas.microsoft.com/office/drawing/2016/5/11/chartex" xmlns:cx6="http://schemas.microsoft.com/office/drawing/2016/5/12/chartex" xmlns:cx7="http://schemas.microsoft.com/office/drawing/2016/5/13/chartex" xmlns:cx8="http://schemas.microsoft.com/office/drawing/2016/5/14/chartex" xmlns:mc="http://schemas.openxmlformats.org/markup-compatibility/2006" xmlns:aink="http://schemas.microsoft.com/office/drawing/2016/ink" xmlns:am3d="http://schemas.microsoft.com/office/drawing/2017/model3d" xmlns:o="urn:schemas-microsoft-com:office:office" xmlns:oel="http://schemas.microsoft.com/office/2019/extlst" xmlns:r="http://schemas.openxmlformats.org/officeDocument/2006/relationships" xmlns:m="http://schemas.openxmlformats.org/officeDocument/2006/math" xmlns:v="urn:schemas-microsoft-com:vml" xmlns:wp14="http://schemas.microsoft.com/office/word/2010/wordprocessingDrawing" xmlns:wp="http://schemas.openxmlformats.org/drawingml/2006/wordprocessingDrawing" xmlns:w10="urn:schemas-microsoft-com:office:word" xmlns:w="http://schemas.openxmlformats.org/wordprocessingml/2006/main" xmlns:w14="http://schemas.microsoft.com/office/word/2010/wordml" xmlns:w15="http://schemas.microsoft.com/office/word/2012/wordml" xmlns:w16cex="http://schemas.microsoft.com/office/word/2018/wordml/cex" xmlns:w16cid="http://schemas.microsoft.com/office/word/2016/wordml/cid" xmlns:w16="http://schemas.microsoft.com/office/word/2018/wordml" xmlns:w16sdtdh="http://schemas.microsoft.com/office/word/2020/wordml/sdtdatahash" xmlns:w16se="http://schemas.microsoft.com/office/word/2015/wordml/symex" xmlns:wpg="http://schemas.microsoft.com/office/word/2010/wordprocessingGroup" xmlns:wpi="http://schemas.microsoft.com/office/word/2010/wordprocessingInk" xmlns:wne="http://schemas.microsoft.com/office/word/2006/wordml" xmlns:wps="http://schemas.microsoft.com/office/word/2010/wordprocessingShape" mc:Ignorable="w14 w15 w16se w16cid w16 w16cex w16sdtdh wp14">
   <w:endnote w:type="separator" w:id="-1">
     <w:p>
       <w:r>
@@ -5986,7 +6036,7 @@
 </file>
 
 <file path=word/footer1.xml><?xml version="1.0" encoding="utf-8"?>
-<w:ftr xmlns:wpc="http://schemas.microsoft.com/office/word/2010/wordprocessingCanvas" xmlns:cx="http://schemas.microsoft.com/office/drawing/2014/chartex" xmlns:cx1="http://schemas.microsoft.com/office/drawing/2015/9/8/chartex" xmlns:mc="http://schemas.openxmlformats.org/markup-compatibility/2006" xmlns:o="urn:schemas-microsoft-com:office:office" xmlns:r="http://schemas.openxmlformats.org/officeDocument/2006/relationships" xmlns:m="http://schemas.openxmlformats.org/officeDocument/2006/math" xmlns:v="urn:schemas-microsoft-com:vml" xmlns:wp14="http://schemas.microsoft.com/office/word/2010/wordprocessingDrawing" xmlns:wp="http://schemas.openxmlformats.org/drawingml/2006/wordprocessingDrawing" xmlns:w10="urn:schemas-microsoft-com:office:word" xmlns:w="http://schemas.openxmlformats.org/wordprocessingml/2006/main" xmlns:w14="http://schemas.microsoft.com/office/word/2010/wordml" xmlns:w15="http://schemas.microsoft.com/office/word/2012/wordml" xmlns:w16se="http://schemas.microsoft.com/office/word/2015/wordml/symex" xmlns:wpg="http://schemas.microsoft.com/office/word/2010/wordprocessingGroup" xmlns:wpi="http://schemas.microsoft.com/office/word/2010/wordprocessingInk" xmlns:wne="http://schemas.microsoft.com/office/word/2006/wordml" xmlns:wps="http://schemas.microsoft.com/office/word/2010/wordprocessingShape" mc:Ignorable="w14 w15 w16se wp14">
+<w:ftr xmlns:wpc="http://schemas.microsoft.com/office/word/2010/wordprocessingCanvas" xmlns:cx="http://schemas.microsoft.com/office/drawing/2014/chartex" xmlns:cx1="http://schemas.microsoft.com/office/drawing/2015/9/8/chartex" xmlns:cx2="http://schemas.microsoft.com/office/drawing/2015/10/21/chartex" xmlns:cx3="http://schemas.microsoft.com/office/drawing/2016/5/9/chartex" xmlns:cx4="http://schemas.microsoft.com/office/drawing/2016/5/10/chartex" xmlns:cx5="http://schemas.microsoft.com/office/drawing/2016/5/11/chartex" xmlns:cx6="http://schemas.microsoft.com/office/drawing/2016/5/12/chartex" xmlns:cx7="http://schemas.microsoft.com/office/drawing/2016/5/13/chartex" xmlns:cx8="http://schemas.microsoft.com/office/drawing/2016/5/14/chartex" xmlns:mc="http://schemas.openxmlformats.org/markup-compatibility/2006" xmlns:aink="http://schemas.microsoft.com/office/drawing/2016/ink" xmlns:am3d="http://schemas.microsoft.com/office/drawing/2017/model3d" xmlns:o="urn:schemas-microsoft-com:office:office" xmlns:oel="http://schemas.microsoft.com/office/2019/extlst" xmlns:r="http://schemas.openxmlformats.org/officeDocument/2006/relationships" xmlns:m="http://schemas.openxmlformats.org/officeDocument/2006/math" xmlns:v="urn:schemas-microsoft-com:vml" xmlns:wp14="http://schemas.microsoft.com/office/word/2010/wordprocessingDrawing" xmlns:wp="http://schemas.openxmlformats.org/drawingml/2006/wordprocessingDrawing" xmlns:w10="urn:schemas-microsoft-com:office:word" xmlns:w="http://schemas.openxmlformats.org/wordprocessingml/2006/main" xmlns:w14="http://schemas.microsoft.com/office/word/2010/wordml" xmlns:w15="http://schemas.microsoft.com/office/word/2012/wordml" xmlns:w16cex="http://schemas.microsoft.com/office/word/2018/wordml/cex" xmlns:w16cid="http://schemas.microsoft.com/office/word/2016/wordml/cid" xmlns:w16="http://schemas.microsoft.com/office/word/2018/wordml" xmlns:w16sdtdh="http://schemas.microsoft.com/office/word/2020/wordml/sdtdatahash" xmlns:w16se="http://schemas.microsoft.com/office/word/2015/wordml/symex" xmlns:wpg="http://schemas.microsoft.com/office/word/2010/wordprocessingGroup" xmlns:wpi="http://schemas.microsoft.com/office/word/2010/wordprocessingInk" xmlns:wne="http://schemas.microsoft.com/office/word/2006/wordml" xmlns:wps="http://schemas.microsoft.com/office/word/2010/wordprocessingShape" mc:Ignorable="w14 w15 w16se w16cid w16 w16cex w16sdtdh wp14">
   <w:p>
     <w:pPr>
       <w:pStyle w:val="Footer"/>
@@ -6036,7 +6086,7 @@
 </file>
 
 <file path=word/footer2.xml><?xml version="1.0" encoding="utf-8"?>
-<w:ftr xmlns:wpc="http://schemas.microsoft.com/office/word/2010/wordprocessingCanvas" xmlns:cx="http://schemas.microsoft.com/office/drawing/2014/chartex" xmlns:cx1="http://schemas.microsoft.com/office/drawing/2015/9/8/chartex" xmlns:mc="http://schemas.openxmlformats.org/markup-compatibility/2006" xmlns:o="urn:schemas-microsoft-com:office:office" xmlns:r="http://schemas.openxmlformats.org/officeDocument/2006/relationships" xmlns:m="http://schemas.openxmlformats.org/officeDocument/2006/math" xmlns:v="urn:schemas-microsoft-com:vml" xmlns:wp14="http://schemas.microsoft.com/office/word/2010/wordprocessingDrawing" xmlns:wp="http://schemas.openxmlformats.org/drawingml/2006/wordprocessingDrawing" xmlns:w10="urn:schemas-microsoft-com:office:word" xmlns:w="http://schemas.openxmlformats.org/wordprocessingml/2006/main" xmlns:w14="http://schemas.microsoft.com/office/word/2010/wordml" xmlns:w15="http://schemas.microsoft.com/office/word/2012/wordml" xmlns:w16se="http://schemas.microsoft.com/office/word/2015/wordml/symex" xmlns:wpg="http://schemas.microsoft.com/office/word/2010/wordprocessingGroup" xmlns:wpi="http://schemas.microsoft.com/office/word/2010/wordprocessingInk" xmlns:wne="http://schemas.microsoft.com/office/word/2006/wordml" xmlns:wps="http://schemas.microsoft.com/office/word/2010/wordprocessingShape" mc:Ignorable="w14 w15 w16se wp14">
+<w:ftr xmlns:wpc="http://schemas.microsoft.com/office/word/2010/wordprocessingCanvas" xmlns:cx="http://schemas.microsoft.com/office/drawing/2014/chartex" xmlns:cx1="http://schemas.microsoft.com/office/drawing/2015/9/8/chartex" xmlns:cx2="http://schemas.microsoft.com/office/drawing/2015/10/21/chartex" xmlns:cx3="http://schemas.microsoft.com/office/drawing/2016/5/9/chartex" xmlns:cx4="http://schemas.microsoft.com/office/drawing/2016/5/10/chartex" xmlns:cx5="http://schemas.microsoft.com/office/drawing/2016/5/11/chartex" xmlns:cx6="http://schemas.microsoft.com/office/drawing/2016/5/12/chartex" xmlns:cx7="http://schemas.microsoft.com/office/drawing/2016/5/13/chartex" xmlns:cx8="http://schemas.microsoft.com/office/drawing/2016/5/14/chartex" xmlns:mc="http://schemas.openxmlformats.org/markup-compatibility/2006" xmlns:aink="http://schemas.microsoft.com/office/drawing/2016/ink" xmlns:am3d="http://schemas.microsoft.com/office/drawing/2017/model3d" xmlns:o="urn:schemas-microsoft-com:office:office" xmlns:oel="http://schemas.microsoft.com/office/2019/extlst" xmlns:r="http://schemas.openxmlformats.org/officeDocument/2006/relationships" xmlns:m="http://schemas.openxmlformats.org/officeDocument/2006/math" xmlns:v="urn:schemas-microsoft-com:vml" xmlns:wp14="http://schemas.microsoft.com/office/word/2010/wordprocessingDrawing" xmlns:wp="http://schemas.openxmlformats.org/drawingml/2006/wordprocessingDrawing" xmlns:w10="urn:schemas-microsoft-com:office:word" xmlns:w="http://schemas.openxmlformats.org/wordprocessingml/2006/main" xmlns:w14="http://schemas.microsoft.com/office/word/2010/wordml" xmlns:w15="http://schemas.microsoft.com/office/word/2012/wordml" xmlns:w16cex="http://schemas.microsoft.com/office/word/2018/wordml/cex" xmlns:w16cid="http://schemas.microsoft.com/office/word/2016/wordml/cid" xmlns:w16="http://schemas.microsoft.com/office/word/2018/wordml" xmlns:w16sdtdh="http://schemas.microsoft.com/office/word/2020/wordml/sdtdatahash" xmlns:w16se="http://schemas.microsoft.com/office/word/2015/wordml/symex" xmlns:wpg="http://schemas.microsoft.com/office/word/2010/wordprocessingGroup" xmlns:wpi="http://schemas.microsoft.com/office/word/2010/wordprocessingInk" xmlns:wne="http://schemas.microsoft.com/office/word/2006/wordml" xmlns:wps="http://schemas.microsoft.com/office/word/2010/wordprocessingShape" mc:Ignorable="w14 w15 w16se w16cid w16 w16cex w16sdtdh wp14">
   <w:tbl>
     <w:tblPr>
       <w:tblStyle w:val="TableGrid11"/>
@@ -6402,7 +6452,7 @@
 </file>
 
 <file path=word/footer3.xml><?xml version="1.0" encoding="utf-8"?>
-<w:ftr xmlns:wpc="http://schemas.microsoft.com/office/word/2010/wordprocessingCanvas" xmlns:cx="http://schemas.microsoft.com/office/drawing/2014/chartex" xmlns:cx1="http://schemas.microsoft.com/office/drawing/2015/9/8/chartex" xmlns:mc="http://schemas.openxmlformats.org/markup-compatibility/2006" xmlns:o="urn:schemas-microsoft-com:office:office" xmlns:r="http://schemas.openxmlformats.org/officeDocument/2006/relationships" xmlns:m="http://schemas.openxmlformats.org/officeDocument/2006/math" xmlns:v="urn:schemas-microsoft-com:vml" xmlns:wp14="http://schemas.microsoft.com/office/word/2010/wordprocessingDrawing" xmlns:wp="http://schemas.openxmlformats.org/drawingml/2006/wordprocessingDrawing" xmlns:w10="urn:schemas-microsoft-com:office:word" xmlns:w="http://schemas.openxmlformats.org/wordprocessingml/2006/main" xmlns:w14="http://schemas.microsoft.com/office/word/2010/wordml" xmlns:w15="http://schemas.microsoft.com/office/word/2012/wordml" xmlns:w16se="http://schemas.microsoft.com/office/word/2015/wordml/symex" xmlns:wpg="http://schemas.microsoft.com/office/word/2010/wordprocessingGroup" xmlns:wpi="http://schemas.microsoft.com/office/word/2010/wordprocessingInk" xmlns:wne="http://schemas.microsoft.com/office/word/2006/wordml" xmlns:wps="http://schemas.microsoft.com/office/word/2010/wordprocessingShape" mc:Ignorable="w14 w15 w16se wp14">
+<w:ftr xmlns:wpc="http://schemas.microsoft.com/office/word/2010/wordprocessingCanvas" xmlns:cx="http://schemas.microsoft.com/office/drawing/2014/chartex" xmlns:cx1="http://schemas.microsoft.com/office/drawing/2015/9/8/chartex" xmlns:cx2="http://schemas.microsoft.com/office/drawing/2015/10/21/chartex" xmlns:cx3="http://schemas.microsoft.com/office/drawing/2016/5/9/chartex" xmlns:cx4="http://schemas.microsoft.com/office/drawing/2016/5/10/chartex" xmlns:cx5="http://schemas.microsoft.com/office/drawing/2016/5/11/chartex" xmlns:cx6="http://schemas.microsoft.com/office/drawing/2016/5/12/chartex" xmlns:cx7="http://schemas.microsoft.com/office/drawing/2016/5/13/chartex" xmlns:cx8="http://schemas.microsoft.com/office/drawing/2016/5/14/chartex" xmlns:mc="http://schemas.openxmlformats.org/markup-compatibility/2006" xmlns:aink="http://schemas.microsoft.com/office/drawing/2016/ink" xmlns:am3d="http://schemas.microsoft.com/office/drawing/2017/model3d" xmlns:o="urn:schemas-microsoft-com:office:office" xmlns:oel="http://schemas.microsoft.com/office/2019/extlst" xmlns:r="http://schemas.openxmlformats.org/officeDocument/2006/relationships" xmlns:m="http://schemas.openxmlformats.org/officeDocument/2006/math" xmlns:v="urn:schemas-microsoft-com:vml" xmlns:wp14="http://schemas.microsoft.com/office/word/2010/wordprocessingDrawing" xmlns:wp="http://schemas.openxmlformats.org/drawingml/2006/wordprocessingDrawing" xmlns:w10="urn:schemas-microsoft-com:office:word" xmlns:w="http://schemas.openxmlformats.org/wordprocessingml/2006/main" xmlns:w14="http://schemas.microsoft.com/office/word/2010/wordml" xmlns:w15="http://schemas.microsoft.com/office/word/2012/wordml" xmlns:w16cex="http://schemas.microsoft.com/office/word/2018/wordml/cex" xmlns:w16cid="http://schemas.microsoft.com/office/word/2016/wordml/cid" xmlns:w16="http://schemas.microsoft.com/office/word/2018/wordml" xmlns:w16sdtdh="http://schemas.microsoft.com/office/word/2020/wordml/sdtdatahash" xmlns:w16se="http://schemas.microsoft.com/office/word/2015/wordml/symex" xmlns:wpg="http://schemas.microsoft.com/office/word/2010/wordprocessingGroup" xmlns:wpi="http://schemas.microsoft.com/office/word/2010/wordprocessingInk" xmlns:wne="http://schemas.microsoft.com/office/word/2006/wordml" xmlns:wps="http://schemas.microsoft.com/office/word/2010/wordprocessingShape" mc:Ignorable="w14 w15 w16se w16cid w16 w16cex w16sdtdh wp14">
   <w:tbl>
     <w:tblPr>
       <w:tblW w:w="9673" w:type="dxa"/>
@@ -6551,6 +6601,7 @@
             </w:rPr>
             <w:t>1.1</w:t>
           </w:r>
+          <w:proofErr w:type="gramStart"/>
           <w:r>
             <w:rPr>
               <w:rFonts w:asciiTheme="minorHAnsi" w:hAnsiTheme="minorHAnsi"/>
@@ -6562,6 +6613,7 @@
             </w:rPr>
             <w:t>;  Date</w:t>
           </w:r>
+          <w:proofErr w:type="gramEnd"/>
         </w:p>
       </w:tc>
     </w:tr>
@@ -6855,7 +6907,7 @@
 </file>
 
 <file path=word/footnotes.xml><?xml version="1.0" encoding="utf-8"?>
-<w:footnotes xmlns:wpc="http://schemas.microsoft.com/office/word/2010/wordprocessingCanvas" xmlns:cx="http://schemas.microsoft.com/office/drawing/2014/chartex" xmlns:cx1="http://schemas.microsoft.com/office/drawing/2015/9/8/chartex" xmlns:mc="http://schemas.openxmlformats.org/markup-compatibility/2006" xmlns:o="urn:schemas-microsoft-com:office:office" xmlns:r="http://schemas.openxmlformats.org/officeDocument/2006/relationships" xmlns:m="http://schemas.openxmlformats.org/officeDocument/2006/math" xmlns:v="urn:schemas-microsoft-com:vml" xmlns:wp14="http://schemas.microsoft.com/office/word/2010/wordprocessingDrawing" xmlns:wp="http://schemas.openxmlformats.org/drawingml/2006/wordprocessingDrawing" xmlns:w10="urn:schemas-microsoft-com:office:word" xmlns:w="http://schemas.openxmlformats.org/wordprocessingml/2006/main" xmlns:w14="http://schemas.microsoft.com/office/word/2010/wordml" xmlns:w15="http://schemas.microsoft.com/office/word/2012/wordml" xmlns:w16se="http://schemas.microsoft.com/office/word/2015/wordml/symex" xmlns:wpg="http://schemas.microsoft.com/office/word/2010/wordprocessingGroup" xmlns:wpi="http://schemas.microsoft.com/office/word/2010/wordprocessingInk" xmlns:wne="http://schemas.microsoft.com/office/word/2006/wordml" xmlns:wps="http://schemas.microsoft.com/office/word/2010/wordprocessingShape" mc:Ignorable="w14 w15 w16se wp14">
+<w:footnotes xmlns:wpc="http://schemas.microsoft.com/office/word/2010/wordprocessingCanvas" xmlns:cx="http://schemas.microsoft.com/office/drawing/2014/chartex" xmlns:cx1="http://schemas.microsoft.com/office/drawing/2015/9/8/chartex" xmlns:cx2="http://schemas.microsoft.com/office/drawing/2015/10/21/chartex" xmlns:cx3="http://schemas.microsoft.com/office/drawing/2016/5/9/chartex" xmlns:cx4="http://schemas.microsoft.com/office/drawing/2016/5/10/chartex" xmlns:cx5="http://schemas.microsoft.com/office/drawing/2016/5/11/chartex" xmlns:cx6="http://schemas.microsoft.com/office/drawing/2016/5/12/chartex" xmlns:cx7="http://schemas.microsoft.com/office/drawing/2016/5/13/chartex" xmlns:cx8="http://schemas.microsoft.com/office/drawing/2016/5/14/chartex" xmlns:mc="http://schemas.openxmlformats.org/markup-compatibility/2006" xmlns:aink="http://schemas.microsoft.com/office/drawing/2016/ink" xmlns:am3d="http://schemas.microsoft.com/office/drawing/2017/model3d" xmlns:o="urn:schemas-microsoft-com:office:office" xmlns:oel="http://schemas.microsoft.com/office/2019/extlst" xmlns:r="http://schemas.openxmlformats.org/officeDocument/2006/relationships" xmlns:m="http://schemas.openxmlformats.org/officeDocument/2006/math" xmlns:v="urn:schemas-microsoft-com:vml" xmlns:wp14="http://schemas.microsoft.com/office/word/2010/wordprocessingDrawing" xmlns:wp="http://schemas.openxmlformats.org/drawingml/2006/wordprocessingDrawing" xmlns:w10="urn:schemas-microsoft-com:office:word" xmlns:w="http://schemas.openxmlformats.org/wordprocessingml/2006/main" xmlns:w14="http://schemas.microsoft.com/office/word/2010/wordml" xmlns:w15="http://schemas.microsoft.com/office/word/2012/wordml" xmlns:w16cex="http://schemas.microsoft.com/office/word/2018/wordml/cex" xmlns:w16cid="http://schemas.microsoft.com/office/word/2016/wordml/cid" xmlns:w16="http://schemas.microsoft.com/office/word/2018/wordml" xmlns:w16sdtdh="http://schemas.microsoft.com/office/word/2020/wordml/sdtdatahash" xmlns:w16se="http://schemas.microsoft.com/office/word/2015/wordml/symex" xmlns:wpg="http://schemas.microsoft.com/office/word/2010/wordprocessingGroup" xmlns:wpi="http://schemas.microsoft.com/office/word/2010/wordprocessingInk" xmlns:wne="http://schemas.microsoft.com/office/word/2006/wordml" xmlns:wps="http://schemas.microsoft.com/office/word/2010/wordprocessingShape" mc:Ignorable="w14 w15 w16se w16cid w16 w16cex w16sdtdh wp14">
   <w:footnote w:type="separator" w:id="-1">
     <w:p>
       <w:r>
@@ -6874,7 +6926,7 @@
 </file>
 
 <file path=word/header1.xml><?xml version="1.0" encoding="utf-8"?>
-<w:hdr xmlns:wpc="http://schemas.microsoft.com/office/word/2010/wordprocessingCanvas" xmlns:cx="http://schemas.microsoft.com/office/drawing/2014/chartex" xmlns:cx1="http://schemas.microsoft.com/office/drawing/2015/9/8/chartex" xmlns:mc="http://schemas.openxmlformats.org/markup-compatibility/2006" xmlns:o="urn:schemas-microsoft-com:office:office" xmlns:r="http://schemas.openxmlformats.org/officeDocument/2006/relationships" xmlns:m="http://schemas.openxmlformats.org/officeDocument/2006/math" xmlns:v="urn:schemas-microsoft-com:vml" xmlns:wp14="http://schemas.microsoft.com/office/word/2010/wordprocessingDrawing" xmlns:wp="http://schemas.openxmlformats.org/drawingml/2006/wordprocessingDrawing" xmlns:w10="urn:schemas-microsoft-com:office:word" xmlns:w="http://schemas.openxmlformats.org/wordprocessingml/2006/main" xmlns:w14="http://schemas.microsoft.com/office/word/2010/wordml" xmlns:w15="http://schemas.microsoft.com/office/word/2012/wordml" xmlns:w16se="http://schemas.microsoft.com/office/word/2015/wordml/symex" xmlns:wpg="http://schemas.microsoft.com/office/word/2010/wordprocessingGroup" xmlns:wpi="http://schemas.microsoft.com/office/word/2010/wordprocessingInk" xmlns:wne="http://schemas.microsoft.com/office/word/2006/wordml" xmlns:wps="http://schemas.microsoft.com/office/word/2010/wordprocessingShape" mc:Ignorable="w14 w15 w16se wp14">
+<w:hdr xmlns:wpc="http://schemas.microsoft.com/office/word/2010/wordprocessingCanvas" xmlns:cx="http://schemas.microsoft.com/office/drawing/2014/chartex" xmlns:cx1="http://schemas.microsoft.com/office/drawing/2015/9/8/chartex" xmlns:cx2="http://schemas.microsoft.com/office/drawing/2015/10/21/chartex" xmlns:cx3="http://schemas.microsoft.com/office/drawing/2016/5/9/chartex" xmlns:cx4="http://schemas.microsoft.com/office/drawing/2016/5/10/chartex" xmlns:cx5="http://schemas.microsoft.com/office/drawing/2016/5/11/chartex" xmlns:cx6="http://schemas.microsoft.com/office/drawing/2016/5/12/chartex" xmlns:cx7="http://schemas.microsoft.com/office/drawing/2016/5/13/chartex" xmlns:cx8="http://schemas.microsoft.com/office/drawing/2016/5/14/chartex" xmlns:mc="http://schemas.openxmlformats.org/markup-compatibility/2006" xmlns:aink="http://schemas.microsoft.com/office/drawing/2016/ink" xmlns:am3d="http://schemas.microsoft.com/office/drawing/2017/model3d" xmlns:o="urn:schemas-microsoft-com:office:office" xmlns:oel="http://schemas.microsoft.com/office/2019/extlst" xmlns:r="http://schemas.openxmlformats.org/officeDocument/2006/relationships" xmlns:m="http://schemas.openxmlformats.org/officeDocument/2006/math" xmlns:v="urn:schemas-microsoft-com:vml" xmlns:wp14="http://schemas.microsoft.com/office/word/2010/wordprocessingDrawing" xmlns:wp="http://schemas.openxmlformats.org/drawingml/2006/wordprocessingDrawing" xmlns:w10="urn:schemas-microsoft-com:office:word" xmlns:w="http://schemas.openxmlformats.org/wordprocessingml/2006/main" xmlns:w14="http://schemas.microsoft.com/office/word/2010/wordml" xmlns:w15="http://schemas.microsoft.com/office/word/2012/wordml" xmlns:w16cex="http://schemas.microsoft.com/office/word/2018/wordml/cex" xmlns:w16cid="http://schemas.microsoft.com/office/word/2016/wordml/cid" xmlns:w16="http://schemas.microsoft.com/office/word/2018/wordml" xmlns:w16sdtdh="http://schemas.microsoft.com/office/word/2020/wordml/sdtdatahash" xmlns:w16se="http://schemas.microsoft.com/office/word/2015/wordml/symex" xmlns:wpg="http://schemas.microsoft.com/office/word/2010/wordprocessingGroup" xmlns:wpi="http://schemas.microsoft.com/office/word/2010/wordprocessingInk" xmlns:wne="http://schemas.microsoft.com/office/word/2006/wordml" xmlns:wps="http://schemas.microsoft.com/office/word/2010/wordprocessingShape" mc:Ignorable="w14 w15 w16se w16cid w16 w16cex w16sdtdh wp14">
   <w:p>
     <w:pPr>
       <w:pStyle w:val="Header"/>
@@ -6884,7 +6936,7 @@
 </file>
 
 <file path=word/header2.xml><?xml version="1.0" encoding="utf-8"?>
-<w:hdr xmlns:wpc="http://schemas.microsoft.com/office/word/2010/wordprocessingCanvas" xmlns:cx="http://schemas.microsoft.com/office/drawing/2014/chartex" xmlns:cx1="http://schemas.microsoft.com/office/drawing/2015/9/8/chartex" xmlns:mc="http://schemas.openxmlformats.org/markup-compatibility/2006" xmlns:o="urn:schemas-microsoft-com:office:office" xmlns:r="http://schemas.openxmlformats.org/officeDocument/2006/relationships" xmlns:m="http://schemas.openxmlformats.org/officeDocument/2006/math" xmlns:v="urn:schemas-microsoft-com:vml" xmlns:wp14="http://schemas.microsoft.com/office/word/2010/wordprocessingDrawing" xmlns:wp="http://schemas.openxmlformats.org/drawingml/2006/wordprocessingDrawing" xmlns:w10="urn:schemas-microsoft-com:office:word" xmlns:w="http://schemas.openxmlformats.org/wordprocessingml/2006/main" xmlns:w14="http://schemas.microsoft.com/office/word/2010/wordml" xmlns:w15="http://schemas.microsoft.com/office/word/2012/wordml" xmlns:w16se="http://schemas.microsoft.com/office/word/2015/wordml/symex" xmlns:wpg="http://schemas.microsoft.com/office/word/2010/wordprocessingGroup" xmlns:wpi="http://schemas.microsoft.com/office/word/2010/wordprocessingInk" xmlns:wne="http://schemas.microsoft.com/office/word/2006/wordml" xmlns:wps="http://schemas.microsoft.com/office/word/2010/wordprocessingShape" mc:Ignorable="w14 w15 w16se wp14">
+<w:hdr xmlns:wpc="http://schemas.microsoft.com/office/word/2010/wordprocessingCanvas" xmlns:cx="http://schemas.microsoft.com/office/drawing/2014/chartex" xmlns:cx1="http://schemas.microsoft.com/office/drawing/2015/9/8/chartex" xmlns:cx2="http://schemas.microsoft.com/office/drawing/2015/10/21/chartex" xmlns:cx3="http://schemas.microsoft.com/office/drawing/2016/5/9/chartex" xmlns:cx4="http://schemas.microsoft.com/office/drawing/2016/5/10/chartex" xmlns:cx5="http://schemas.microsoft.com/office/drawing/2016/5/11/chartex" xmlns:cx6="http://schemas.microsoft.com/office/drawing/2016/5/12/chartex" xmlns:cx7="http://schemas.microsoft.com/office/drawing/2016/5/13/chartex" xmlns:cx8="http://schemas.microsoft.com/office/drawing/2016/5/14/chartex" xmlns:mc="http://schemas.openxmlformats.org/markup-compatibility/2006" xmlns:aink="http://schemas.microsoft.com/office/drawing/2016/ink" xmlns:am3d="http://schemas.microsoft.com/office/drawing/2017/model3d" xmlns:o="urn:schemas-microsoft-com:office:office" xmlns:oel="http://schemas.microsoft.com/office/2019/extlst" xmlns:r="http://schemas.openxmlformats.org/officeDocument/2006/relationships" xmlns:m="http://schemas.openxmlformats.org/officeDocument/2006/math" xmlns:v="urn:schemas-microsoft-com:vml" xmlns:wp14="http://schemas.microsoft.com/office/word/2010/wordprocessingDrawing" xmlns:wp="http://schemas.openxmlformats.org/drawingml/2006/wordprocessingDrawing" xmlns:w10="urn:schemas-microsoft-com:office:word" xmlns:w="http://schemas.openxmlformats.org/wordprocessingml/2006/main" xmlns:w14="http://schemas.microsoft.com/office/word/2010/wordml" xmlns:w15="http://schemas.microsoft.com/office/word/2012/wordml" xmlns:w16cex="http://schemas.microsoft.com/office/word/2018/wordml/cex" xmlns:w16cid="http://schemas.microsoft.com/office/word/2016/wordml/cid" xmlns:w16="http://schemas.microsoft.com/office/word/2018/wordml" xmlns:w16sdtdh="http://schemas.microsoft.com/office/word/2020/wordml/sdtdatahash" xmlns:w16se="http://schemas.microsoft.com/office/word/2015/wordml/symex" xmlns:wpg="http://schemas.microsoft.com/office/word/2010/wordprocessingGroup" xmlns:wpi="http://schemas.microsoft.com/office/word/2010/wordprocessingInk" xmlns:wne="http://schemas.microsoft.com/office/word/2006/wordml" xmlns:wps="http://schemas.microsoft.com/office/word/2010/wordprocessingShape" mc:Ignorable="w14 w15 w16se w16cid w16 w16cex w16sdtdh wp14">
   <w:tbl>
     <w:tblPr>
       <w:tblW w:w="5000" w:type="pct"/>
@@ -7061,7 +7113,7 @@
 </file>
 
 <file path=word/header3.xml><?xml version="1.0" encoding="utf-8"?>
-<w:hdr xmlns:wpc="http://schemas.microsoft.com/office/word/2010/wordprocessingCanvas" xmlns:cx="http://schemas.microsoft.com/office/drawing/2014/chartex" xmlns:cx1="http://schemas.microsoft.com/office/drawing/2015/9/8/chartex" xmlns:mc="http://schemas.openxmlformats.org/markup-compatibility/2006" xmlns:o="urn:schemas-microsoft-com:office:office" xmlns:r="http://schemas.openxmlformats.org/officeDocument/2006/relationships" xmlns:m="http://schemas.openxmlformats.org/officeDocument/2006/math" xmlns:v="urn:schemas-microsoft-com:vml" xmlns:wp14="http://schemas.microsoft.com/office/word/2010/wordprocessingDrawing" xmlns:wp="http://schemas.openxmlformats.org/drawingml/2006/wordprocessingDrawing" xmlns:w10="urn:schemas-microsoft-com:office:word" xmlns:w="http://schemas.openxmlformats.org/wordprocessingml/2006/main" xmlns:w14="http://schemas.microsoft.com/office/word/2010/wordml" xmlns:w15="http://schemas.microsoft.com/office/word/2012/wordml" xmlns:w16se="http://schemas.microsoft.com/office/word/2015/wordml/symex" xmlns:wpg="http://schemas.microsoft.com/office/word/2010/wordprocessingGroup" xmlns:wpi="http://schemas.microsoft.com/office/word/2010/wordprocessingInk" xmlns:wne="http://schemas.microsoft.com/office/word/2006/wordml" xmlns:wps="http://schemas.microsoft.com/office/word/2010/wordprocessingShape" mc:Ignorable="w14 w15 w16se wp14">
+<w:hdr xmlns:wpc="http://schemas.microsoft.com/office/word/2010/wordprocessingCanvas" xmlns:cx="http://schemas.microsoft.com/office/drawing/2014/chartex" xmlns:cx1="http://schemas.microsoft.com/office/drawing/2015/9/8/chartex" xmlns:cx2="http://schemas.microsoft.com/office/drawing/2015/10/21/chartex" xmlns:cx3="http://schemas.microsoft.com/office/drawing/2016/5/9/chartex" xmlns:cx4="http://schemas.microsoft.com/office/drawing/2016/5/10/chartex" xmlns:cx5="http://schemas.microsoft.com/office/drawing/2016/5/11/chartex" xmlns:cx6="http://schemas.microsoft.com/office/drawing/2016/5/12/chartex" xmlns:cx7="http://schemas.microsoft.com/office/drawing/2016/5/13/chartex" xmlns:cx8="http://schemas.microsoft.com/office/drawing/2016/5/14/chartex" xmlns:mc="http://schemas.openxmlformats.org/markup-compatibility/2006" xmlns:aink="http://schemas.microsoft.com/office/drawing/2016/ink" xmlns:am3d="http://schemas.microsoft.com/office/drawing/2017/model3d" xmlns:o="urn:schemas-microsoft-com:office:office" xmlns:oel="http://schemas.microsoft.com/office/2019/extlst" xmlns:r="http://schemas.openxmlformats.org/officeDocument/2006/relationships" xmlns:m="http://schemas.openxmlformats.org/officeDocument/2006/math" xmlns:v="urn:schemas-microsoft-com:vml" xmlns:wp14="http://schemas.microsoft.com/office/word/2010/wordprocessingDrawing" xmlns:wp="http://schemas.openxmlformats.org/drawingml/2006/wordprocessingDrawing" xmlns:w10="urn:schemas-microsoft-com:office:word" xmlns:w="http://schemas.openxmlformats.org/wordprocessingml/2006/main" xmlns:w14="http://schemas.microsoft.com/office/word/2010/wordml" xmlns:w15="http://schemas.microsoft.com/office/word/2012/wordml" xmlns:w16cex="http://schemas.microsoft.com/office/word/2018/wordml/cex" xmlns:w16cid="http://schemas.microsoft.com/office/word/2016/wordml/cid" xmlns:w16="http://schemas.microsoft.com/office/word/2018/wordml" xmlns:w16sdtdh="http://schemas.microsoft.com/office/word/2020/wordml/sdtdatahash" xmlns:w16se="http://schemas.microsoft.com/office/word/2015/wordml/symex" xmlns:wpg="http://schemas.microsoft.com/office/word/2010/wordprocessingGroup" xmlns:wpi="http://schemas.microsoft.com/office/word/2010/wordprocessingInk" xmlns:wne="http://schemas.microsoft.com/office/word/2006/wordml" xmlns:wps="http://schemas.microsoft.com/office/word/2010/wordprocessingShape" mc:Ignorable="w14 w15 w16se w16cid w16 w16cex w16sdtdh wp14">
   <w:tbl>
     <w:tblPr>
       <w:tblStyle w:val="TableGrid0"/>
@@ -7402,7 +7454,7 @@
 </file>
 
 <file path=word/numbering.xml><?xml version="1.0" encoding="utf-8"?>
-<w:numbering xmlns:wpc="http://schemas.microsoft.com/office/word/2010/wordprocessingCanvas" xmlns:cx="http://schemas.microsoft.com/office/drawing/2014/chartex" xmlns:cx1="http://schemas.microsoft.com/office/drawing/2015/9/8/chartex" xmlns:mc="http://schemas.openxmlformats.org/markup-compatibility/2006" xmlns:o="urn:schemas-microsoft-com:office:office" xmlns:r="http://schemas.openxmlformats.org/officeDocument/2006/relationships" xmlns:m="http://schemas.openxmlformats.org/officeDocument/2006/math" xmlns:v="urn:schemas-microsoft-com:vml" xmlns:wp14="http://schemas.microsoft.com/office/word/2010/wordprocessingDrawing" xmlns:wp="http://schemas.openxmlformats.org/drawingml/2006/wordprocessingDrawing" xmlns:w10="urn:schemas-microsoft-com:office:word" xmlns:w="http://schemas.openxmlformats.org/wordprocessingml/2006/main" xmlns:w14="http://schemas.microsoft.com/office/word/2010/wordml" xmlns:w15="http://schemas.microsoft.com/office/word/2012/wordml" xmlns:w16se="http://schemas.microsoft.com/office/word/2015/wordml/symex" xmlns:wpg="http://schemas.microsoft.com/office/word/2010/wordprocessingGroup" xmlns:wpi="http://schemas.microsoft.com/office/word/2010/wordprocessingInk" xmlns:wne="http://schemas.microsoft.com/office/word/2006/wordml" xmlns:wps="http://schemas.microsoft.com/office/word/2010/wordprocessingShape" mc:Ignorable="w14 w15 w16se wp14">
+<w:numbering xmlns:wpc="http://schemas.microsoft.com/office/word/2010/wordprocessingCanvas" xmlns:cx="http://schemas.microsoft.com/office/drawing/2014/chartex" xmlns:cx1="http://schemas.microsoft.com/office/drawing/2015/9/8/chartex" xmlns:cx2="http://schemas.microsoft.com/office/drawing/2015/10/21/chartex" xmlns:cx3="http://schemas.microsoft.com/office/drawing/2016/5/9/chartex" xmlns:cx4="http://schemas.microsoft.com/office/drawing/2016/5/10/chartex" xmlns:cx5="http://schemas.microsoft.com/office/drawing/2016/5/11/chartex" xmlns:cx6="http://schemas.microsoft.com/office/drawing/2016/5/12/chartex" xmlns:cx7="http://schemas.microsoft.com/office/drawing/2016/5/13/chartex" xmlns:cx8="http://schemas.microsoft.com/office/drawing/2016/5/14/chartex" xmlns:mc="http://schemas.openxmlformats.org/markup-compatibility/2006" xmlns:aink="http://schemas.microsoft.com/office/drawing/2016/ink" xmlns:am3d="http://schemas.microsoft.com/office/drawing/2017/model3d" xmlns:o="urn:schemas-microsoft-com:office:office" xmlns:oel="http://schemas.microsoft.com/office/2019/extlst" xmlns:r="http://schemas.openxmlformats.org/officeDocument/2006/relationships" xmlns:m="http://schemas.openxmlformats.org/officeDocument/2006/math" xmlns:v="urn:schemas-microsoft-com:vml" xmlns:wp14="http://schemas.microsoft.com/office/word/2010/wordprocessingDrawing" xmlns:wp="http://schemas.openxmlformats.org/drawingml/2006/wordprocessingDrawing" xmlns:w10="urn:schemas-microsoft-com:office:word" xmlns:w="http://schemas.openxmlformats.org/wordprocessingml/2006/main" xmlns:w14="http://schemas.microsoft.com/office/word/2010/wordml" xmlns:w15="http://schemas.microsoft.com/office/word/2012/wordml" xmlns:w16cex="http://schemas.microsoft.com/office/word/2018/wordml/cex" xmlns:w16cid="http://schemas.microsoft.com/office/word/2016/wordml/cid" xmlns:w16="http://schemas.microsoft.com/office/word/2018/wordml" xmlns:w16sdtdh="http://schemas.microsoft.com/office/word/2020/wordml/sdtdatahash" xmlns:w16se="http://schemas.microsoft.com/office/word/2015/wordml/symex" xmlns:wpg="http://schemas.microsoft.com/office/word/2010/wordprocessingGroup" xmlns:wpi="http://schemas.microsoft.com/office/word/2010/wordprocessingInk" xmlns:wne="http://schemas.microsoft.com/office/word/2006/wordml" xmlns:wps="http://schemas.microsoft.com/office/word/2010/wordprocessingShape" mc:Ignorable="w14 w15 w16se w16cid w16 w16cex w16sdtdh wp14">
   <w:abstractNum w:abstractNumId="0" w15:restartNumberingAfterBreak="0">
     <w:nsid w:val="00AE41A8"/>
     <w:multiLevelType w:val="singleLevel"/>
@@ -7860,80 +7912,80 @@
       </w:rPr>
     </w:lvl>
   </w:abstractNum>
-  <w:num w:numId="1">
+  <w:num w:numId="1" w16cid:durableId="294877289">
     <w:abstractNumId w:val="19"/>
   </w:num>
-  <w:num w:numId="2">
+  <w:num w:numId="2" w16cid:durableId="726027821">
     <w:abstractNumId w:val="16"/>
   </w:num>
-  <w:num w:numId="3">
+  <w:num w:numId="3" w16cid:durableId="1291982771">
     <w:abstractNumId w:val="6"/>
   </w:num>
-  <w:num w:numId="4">
+  <w:num w:numId="4" w16cid:durableId="1660767989">
     <w:abstractNumId w:val="13"/>
   </w:num>
-  <w:num w:numId="5">
+  <w:num w:numId="5" w16cid:durableId="898630182">
     <w:abstractNumId w:val="2"/>
   </w:num>
-  <w:num w:numId="6">
+  <w:num w:numId="6" w16cid:durableId="1199514266">
     <w:abstractNumId w:val="4"/>
   </w:num>
-  <w:num w:numId="7">
+  <w:num w:numId="7" w16cid:durableId="1840388368">
     <w:abstractNumId w:val="12"/>
   </w:num>
-  <w:num w:numId="8">
+  <w:num w:numId="8" w16cid:durableId="367336562">
     <w:abstractNumId w:val="20"/>
   </w:num>
-  <w:num w:numId="9">
+  <w:num w:numId="9" w16cid:durableId="1157574317">
     <w:abstractNumId w:val="3"/>
   </w:num>
-  <w:num w:numId="10">
+  <w:num w:numId="10" w16cid:durableId="190454664">
     <w:abstractNumId w:val="8"/>
   </w:num>
-  <w:num w:numId="11">
+  <w:num w:numId="11" w16cid:durableId="2039159214">
     <w:abstractNumId w:val="21"/>
   </w:num>
-  <w:num w:numId="12">
+  <w:num w:numId="12" w16cid:durableId="128131021">
     <w:abstractNumId w:val="18"/>
   </w:num>
-  <w:num w:numId="13">
+  <w:num w:numId="13" w16cid:durableId="659770428">
     <w:abstractNumId w:val="1"/>
   </w:num>
-  <w:num w:numId="14">
+  <w:num w:numId="14" w16cid:durableId="476841317">
     <w:abstractNumId w:val="22"/>
   </w:num>
-  <w:num w:numId="15">
+  <w:num w:numId="15" w16cid:durableId="111360223">
     <w:abstractNumId w:val="17"/>
   </w:num>
-  <w:num w:numId="16">
+  <w:num w:numId="16" w16cid:durableId="1688170607">
     <w:abstractNumId w:val="5"/>
   </w:num>
-  <w:num w:numId="17">
+  <w:num w:numId="17" w16cid:durableId="1793472614">
     <w:abstractNumId w:val="9"/>
   </w:num>
-  <w:num w:numId="18">
+  <w:num w:numId="18" w16cid:durableId="504519977">
     <w:abstractNumId w:val="7"/>
   </w:num>
-  <w:num w:numId="19">
+  <w:num w:numId="19" w16cid:durableId="1082482231">
     <w:abstractNumId w:val="11"/>
   </w:num>
-  <w:num w:numId="20">
+  <w:num w:numId="20" w16cid:durableId="1096247390">
     <w:abstractNumId w:val="15"/>
   </w:num>
-  <w:num w:numId="21">
+  <w:num w:numId="21" w16cid:durableId="1805926731">
     <w:abstractNumId w:val="10"/>
   </w:num>
-  <w:num w:numId="22">
+  <w:num w:numId="22" w16cid:durableId="263346362">
     <w:abstractNumId w:val="14"/>
   </w:num>
-  <w:num w:numId="23">
+  <w:num w:numId="23" w16cid:durableId="1050805511">
     <w:abstractNumId w:val="0"/>
   </w:num>
 </w:numbering>
 </file>
 
 <file path=word/styles.xml><?xml version="1.0" encoding="utf-8"?>
-<w:styles xmlns:mc="http://schemas.openxmlformats.org/markup-compatibility/2006" xmlns:r="http://schemas.openxmlformats.org/officeDocument/2006/relationships" xmlns:w="http://schemas.openxmlformats.org/wordprocessingml/2006/main" xmlns:w14="http://schemas.microsoft.com/office/word/2010/wordml" xmlns:w15="http://schemas.microsoft.com/office/word/2012/wordml" xmlns:w16se="http://schemas.microsoft.com/office/word/2015/wordml/symex" mc:Ignorable="w14 w15 w16se">
+<w:styles xmlns:mc="http://schemas.openxmlformats.org/markup-compatibility/2006" xmlns:r="http://schemas.openxmlformats.org/officeDocument/2006/relationships" xmlns:w="http://schemas.openxmlformats.org/wordprocessingml/2006/main" xmlns:w14="http://schemas.microsoft.com/office/word/2010/wordml" xmlns:w15="http://schemas.microsoft.com/office/word/2012/wordml" xmlns:w16cex="http://schemas.microsoft.com/office/word/2018/wordml/cex" xmlns:w16cid="http://schemas.microsoft.com/office/word/2016/wordml/cid" xmlns:w16="http://schemas.microsoft.com/office/word/2018/wordml" xmlns:w16sdtdh="http://schemas.microsoft.com/office/word/2020/wordml/sdtdatahash" xmlns:w16se="http://schemas.microsoft.com/office/word/2015/wordml/symex" mc:Ignorable="w14 w15 w16se w16cid w16 w16cex w16sdtdh">
   <w:docDefaults>
     <w:rPrDefault>
       <w:rPr>
@@ -7943,7 +7995,7 @@
     </w:rPrDefault>
     <w:pPrDefault/>
   </w:docDefaults>
-  <w:latentStyles w:defLockedState="0" w:defUIPriority="0" w:defSemiHidden="0" w:defUnhideWhenUsed="0" w:defQFormat="0" w:count="371">
+  <w:latentStyles w:defLockedState="0" w:defUIPriority="0" w:defSemiHidden="0" w:defUnhideWhenUsed="0" w:defQFormat="0" w:count="376">
     <w:lsdException w:name="Normal" w:qFormat="1"/>
     <w:lsdException w:name="heading 1" w:qFormat="1"/>
     <w:lsdException w:name="heading 2" w:qFormat="1"/>
@@ -8043,7 +8095,6 @@
     <w:lsdException w:name="HTML Sample" w:semiHidden="1" w:unhideWhenUsed="1"/>
     <w:lsdException w:name="HTML Typewriter" w:semiHidden="1" w:unhideWhenUsed="1"/>
     <w:lsdException w:name="HTML Variable" w:semiHidden="1" w:unhideWhenUsed="1"/>
-    <w:lsdException w:name="Normal Table" w:semiHidden="1" w:unhideWhenUsed="1"/>
     <w:lsdException w:name="annotation subject" w:semiHidden="1" w:unhideWhenUsed="1"/>
     <w:lsdException w:name="No List" w:semiHidden="1" w:unhideWhenUsed="1"/>
     <w:lsdException w:name="Outline List 1" w:semiHidden="1" w:unhideWhenUsed="1"/>
@@ -8086,11 +8137,8 @@
     <w:lsdException w:name="Table Contemporary" w:semiHidden="1" w:unhideWhenUsed="1"/>
     <w:lsdException w:name="Table Elegant" w:semiHidden="1" w:unhideWhenUsed="1"/>
     <w:lsdException w:name="Table Professional" w:semiHidden="1" w:unhideWhenUsed="1"/>
-    <w:lsdException w:name="Table Subtle 1" w:semiHidden="1" w:unhideWhenUsed="1"/>
     <w:lsdException w:name="Table Subtle 2" w:semiHidden="1" w:unhideWhenUsed="1"/>
     <w:lsdException w:name="Table Web 1" w:semiHidden="1" w:unhideWhenUsed="1"/>
-    <w:lsdException w:name="Table Web 2" w:semiHidden="1" w:unhideWhenUsed="1"/>
-    <w:lsdException w:name="Table Web 3" w:semiHidden="1" w:unhideWhenUsed="1"/>
     <w:lsdException w:name="Balloon Text" w:semiHidden="1" w:unhideWhenUsed="1"/>
     <w:lsdException w:name="Table Theme" w:semiHidden="1" w:unhideWhenUsed="1"/>
     <w:lsdException w:name="Placeholder Text" w:semiHidden="1" w:uiPriority="99"/>
@@ -8308,6 +8356,11 @@
     <w:lsdException w:name="List Table 5 Dark Accent 6" w:uiPriority="50"/>
     <w:lsdException w:name="List Table 6 Colorful Accent 6" w:uiPriority="51"/>
     <w:lsdException w:name="List Table 7 Colorful Accent 6" w:uiPriority="52"/>
+    <w:lsdException w:name="Mention" w:semiHidden="1" w:uiPriority="99" w:unhideWhenUsed="1"/>
+    <w:lsdException w:name="Smart Hyperlink" w:semiHidden="1" w:uiPriority="99" w:unhideWhenUsed="1"/>
+    <w:lsdException w:name="Hashtag" w:semiHidden="1" w:uiPriority="99" w:unhideWhenUsed="1"/>
+    <w:lsdException w:name="Unresolved Mention" w:semiHidden="1" w:uiPriority="99" w:unhideWhenUsed="1"/>
+    <w:lsdException w:name="Smart Link" w:semiHidden="1" w:uiPriority="99" w:unhideWhenUsed="1"/>
   </w:latentStyles>
   <w:style w:type="paragraph" w:default="1" w:styleId="Normal">
     <w:name w:val="Normal"/>
@@ -8718,6 +8771,266 @@
       <w:lang w:val="en-AU" w:eastAsia="en-AU"/>
     </w:rPr>
   </w:style>
+  <w:style w:type="paragraph" w:customStyle="1" w:styleId="MyHeading">
+    <w:name w:val="My Heading"/>
+    <w:basedOn w:val="Heading1"/>
+    <w:next w:val="Normal"/>
+    <w:qFormat/>
+    <w:rsid w:val="0054046C"/>
+    <w:pPr>
+      <w:keepLines/>
+    </w:pPr>
+    <w:rPr>
+      <w:rFonts w:asciiTheme="majorHAnsi" w:eastAsiaTheme="majorEastAsia" w:hAnsiTheme="majorHAnsi" w:cstheme="majorBidi"/>
+      <w:b w:val="0"/>
+      <w:color w:val="000099"/>
+      <w:sz w:val="32"/>
+      <w:szCs w:val="32"/>
+      <w:lang w:eastAsia="en-US"/>
+    </w:rPr>
+  </w:style>
+  <w:style w:type="paragraph" w:customStyle="1" w:styleId="MyHeading2">
+    <w:name w:val="My Heading 2"/>
+    <w:basedOn w:val="Heading2"/>
+    <w:next w:val="Normal"/>
+    <w:link w:val="MyHeading2Char"/>
+    <w:qFormat/>
+    <w:rsid w:val="0054046C"/>
+    <w:pPr>
+      <w:keepLines/>
+    </w:pPr>
+    <w:rPr>
+      <w:rFonts w:asciiTheme="majorHAnsi" w:eastAsiaTheme="majorEastAsia" w:hAnsiTheme="majorHAnsi" w:cstheme="majorBidi"/>
+      <w:b w:val="0"/>
+      <w:color w:val="000099"/>
+      <w:szCs w:val="26"/>
+      <w:lang w:val="en-US" w:eastAsia="en-US"/>
+    </w:rPr>
+  </w:style>
+  <w:style w:type="character" w:customStyle="1" w:styleId="MyHeading2Char">
+    <w:name w:val="My Heading 2 Char"/>
+    <w:basedOn w:val="DefaultParagraphFont"/>
+    <w:link w:val="MyHeading2"/>
+    <w:rsid w:val="0054046C"/>
+    <w:rPr>
+      <w:rFonts w:asciiTheme="majorHAnsi" w:eastAsiaTheme="majorEastAsia" w:hAnsiTheme="majorHAnsi" w:cstheme="majorBidi"/>
+      <w:color w:val="000099"/>
+      <w:sz w:val="28"/>
+      <w:szCs w:val="26"/>
+    </w:rPr>
+  </w:style>
+  <w:style w:type="paragraph" w:customStyle="1" w:styleId="MySigning">
+    <w:name w:val="My Signing"/>
+    <w:basedOn w:val="Normal"/>
+    <w:link w:val="MySigningChar"/>
+    <w:qFormat/>
+    <w:rsid w:val="0054046C"/>
+    <w:pPr>
+      <w:tabs>
+        <w:tab w:val="left" w:pos="1515"/>
+      </w:tabs>
+    </w:pPr>
+    <w:rPr>
+      <w:rFonts w:ascii="Brush Script MT" w:eastAsiaTheme="minorHAnsi" w:hAnsi="Brush Script MT" w:cs="Tahoma"/>
+      <w:strike/>
+      <w:color w:val="0000FF"/>
+      <w:sz w:val="20"/>
+      <w:lang w:eastAsia="en-US"/>
+    </w:rPr>
+  </w:style>
+  <w:style w:type="character" w:customStyle="1" w:styleId="MySigningChar">
+    <w:name w:val="My Signing Char"/>
+    <w:basedOn w:val="DefaultParagraphFont"/>
+    <w:link w:val="MySigning"/>
+    <w:rsid w:val="0054046C"/>
+    <w:rPr>
+      <w:rFonts w:ascii="Brush Script MT" w:eastAsiaTheme="minorHAnsi" w:hAnsi="Brush Script MT" w:cs="Tahoma"/>
+      <w:strike/>
+      <w:color w:val="0000FF"/>
+      <w:lang w:val="en-AU"/>
+    </w:rPr>
+  </w:style>
+  <w:style w:type="paragraph" w:customStyle="1" w:styleId="MyStyle">
+    <w:name w:val="My Style"/>
+    <w:basedOn w:val="Normal"/>
+    <w:link w:val="MyStyleChar"/>
+    <w:qFormat/>
+    <w:rsid w:val="0054046C"/>
+    <w:rPr>
+      <w:rFonts w:asciiTheme="minorHAnsi" w:eastAsiaTheme="minorHAnsi" w:hAnsiTheme="minorHAnsi" w:cstheme="minorBidi"/>
+      <w:color w:val="0000FF"/>
+      <w:szCs w:val="22"/>
+      <w:lang w:eastAsia="en-US"/>
+    </w:rPr>
+  </w:style>
+  <w:style w:type="character" w:customStyle="1" w:styleId="MyStyleChar">
+    <w:name w:val="My Style Char"/>
+    <w:basedOn w:val="DefaultParagraphFont"/>
+    <w:link w:val="MyStyle"/>
+    <w:rsid w:val="0054046C"/>
+    <w:rPr>
+      <w:rFonts w:asciiTheme="minorHAnsi" w:eastAsiaTheme="minorHAnsi" w:hAnsiTheme="minorHAnsi" w:cstheme="minorBidi"/>
+      <w:color w:val="0000FF"/>
+      <w:sz w:val="24"/>
+      <w:szCs w:val="22"/>
+      <w:lang w:val="en-AU"/>
+    </w:rPr>
+  </w:style>
+  <w:style w:type="paragraph" w:customStyle="1" w:styleId="MySubheading">
+    <w:name w:val="My Subheading"/>
+    <w:basedOn w:val="Heading2"/>
+    <w:next w:val="MyStyle"/>
+    <w:link w:val="MySubheadingChar"/>
+    <w:qFormat/>
+    <w:rsid w:val="0054046C"/>
+    <w:pPr>
+      <w:keepLines/>
+    </w:pPr>
+    <w:rPr>
+      <w:rFonts w:asciiTheme="majorHAnsi" w:eastAsiaTheme="majorEastAsia" w:hAnsiTheme="majorHAnsi" w:cstheme="majorBidi"/>
+      <w:b w:val="0"/>
+      <w:color w:val="000099"/>
+      <w:szCs w:val="26"/>
+      <w:lang w:val="en-US" w:eastAsia="en-US"/>
+    </w:rPr>
+  </w:style>
+  <w:style w:type="character" w:customStyle="1" w:styleId="MySubheadingChar">
+    <w:name w:val="My Subheading Char"/>
+    <w:basedOn w:val="DefaultParagraphFont"/>
+    <w:link w:val="MySubheading"/>
+    <w:rsid w:val="0054046C"/>
+    <w:rPr>
+      <w:rFonts w:asciiTheme="majorHAnsi" w:eastAsiaTheme="majorEastAsia" w:hAnsiTheme="majorHAnsi" w:cstheme="majorBidi"/>
+      <w:color w:val="000099"/>
+      <w:sz w:val="28"/>
+      <w:szCs w:val="26"/>
+    </w:rPr>
+  </w:style>
+  <w:style w:type="paragraph" w:customStyle="1" w:styleId="MySubtitle">
+    <w:name w:val="My Subtitle"/>
+    <w:basedOn w:val="Subtitle"/>
+    <w:next w:val="MyStyle"/>
+    <w:link w:val="MySubtitleChar"/>
+    <w:qFormat/>
+    <w:rsid w:val="0054046C"/>
+    <w:pPr>
+      <w:spacing w:after="0"/>
+      <w:jc w:val="center"/>
+    </w:pPr>
+    <w:rPr>
+      <w:color w:val="0066FF"/>
+    </w:rPr>
+  </w:style>
+  <w:style w:type="character" w:customStyle="1" w:styleId="MySubtitleChar">
+    <w:name w:val="My Subtitle Char"/>
+    <w:basedOn w:val="SubtitleChar"/>
+    <w:link w:val="MySubtitle"/>
+    <w:rsid w:val="0054046C"/>
+    <w:rPr>
+      <w:rFonts w:asciiTheme="minorHAnsi" w:eastAsiaTheme="minorEastAsia" w:hAnsiTheme="minorHAnsi" w:cstheme="minorBidi"/>
+      <w:color w:val="0066FF"/>
+      <w:spacing w:val="15"/>
+      <w:sz w:val="22"/>
+      <w:szCs w:val="22"/>
+      <w:lang w:val="en-AU" w:eastAsia="en-AU"/>
+    </w:rPr>
+  </w:style>
+  <w:style w:type="paragraph" w:styleId="Subtitle">
+    <w:name w:val="Subtitle"/>
+    <w:basedOn w:val="Normal"/>
+    <w:next w:val="Normal"/>
+    <w:link w:val="SubtitleChar"/>
+    <w:qFormat/>
+    <w:rsid w:val="0054046C"/>
+    <w:pPr>
+      <w:numPr>
+        <w:ilvl w:val="1"/>
+      </w:numPr>
+      <w:spacing w:after="160"/>
+    </w:pPr>
+    <w:rPr>
+      <w:rFonts w:asciiTheme="minorHAnsi" w:eastAsiaTheme="minorEastAsia" w:hAnsiTheme="minorHAnsi" w:cstheme="minorBidi"/>
+      <w:color w:val="5A5A5A" w:themeColor="text1" w:themeTint="A5"/>
+      <w:spacing w:val="15"/>
+      <w:sz w:val="22"/>
+      <w:szCs w:val="22"/>
+    </w:rPr>
+  </w:style>
+  <w:style w:type="character" w:customStyle="1" w:styleId="SubtitleChar">
+    <w:name w:val="Subtitle Char"/>
+    <w:basedOn w:val="DefaultParagraphFont"/>
+    <w:link w:val="Subtitle"/>
+    <w:rsid w:val="0054046C"/>
+    <w:rPr>
+      <w:rFonts w:asciiTheme="minorHAnsi" w:eastAsiaTheme="minorEastAsia" w:hAnsiTheme="minorHAnsi" w:cstheme="minorBidi"/>
+      <w:color w:val="5A5A5A" w:themeColor="text1" w:themeTint="A5"/>
+      <w:spacing w:val="15"/>
+      <w:sz w:val="22"/>
+      <w:szCs w:val="22"/>
+      <w:lang w:val="en-AU" w:eastAsia="en-AU"/>
+    </w:rPr>
+  </w:style>
+  <w:style w:type="paragraph" w:customStyle="1" w:styleId="MyTitle">
+    <w:name w:val="My Title"/>
+    <w:basedOn w:val="Title"/>
+    <w:next w:val="MySubtitle"/>
+    <w:link w:val="MyTitleChar"/>
+    <w:qFormat/>
+    <w:rsid w:val="0054046C"/>
+    <w:pPr>
+      <w:jc w:val="center"/>
+    </w:pPr>
+    <w:rPr>
+      <w:color w:val="000099"/>
+    </w:rPr>
+  </w:style>
+  <w:style w:type="character" w:customStyle="1" w:styleId="MyTitleChar">
+    <w:name w:val="My Title Char"/>
+    <w:basedOn w:val="TitleChar"/>
+    <w:link w:val="MyTitle"/>
+    <w:rsid w:val="0054046C"/>
+    <w:rPr>
+      <w:rFonts w:asciiTheme="majorHAnsi" w:eastAsiaTheme="majorEastAsia" w:hAnsiTheme="majorHAnsi" w:cstheme="majorBidi"/>
+      <w:color w:val="000099"/>
+      <w:spacing w:val="-10"/>
+      <w:kern w:val="28"/>
+      <w:sz w:val="56"/>
+      <w:szCs w:val="56"/>
+      <w:lang w:val="en-AU" w:eastAsia="en-AU"/>
+    </w:rPr>
+  </w:style>
+  <w:style w:type="paragraph" w:styleId="Title">
+    <w:name w:val="Title"/>
+    <w:basedOn w:val="Normal"/>
+    <w:next w:val="Normal"/>
+    <w:link w:val="TitleChar"/>
+    <w:qFormat/>
+    <w:rsid w:val="0054046C"/>
+    <w:pPr>
+      <w:contextualSpacing/>
+    </w:pPr>
+    <w:rPr>
+      <w:rFonts w:asciiTheme="majorHAnsi" w:eastAsiaTheme="majorEastAsia" w:hAnsiTheme="majorHAnsi" w:cstheme="majorBidi"/>
+      <w:spacing w:val="-10"/>
+      <w:kern w:val="28"/>
+      <w:sz w:val="56"/>
+      <w:szCs w:val="56"/>
+    </w:rPr>
+  </w:style>
+  <w:style w:type="character" w:customStyle="1" w:styleId="TitleChar">
+    <w:name w:val="Title Char"/>
+    <w:basedOn w:val="DefaultParagraphFont"/>
+    <w:link w:val="Title"/>
+    <w:rsid w:val="0054046C"/>
+    <w:rPr>
+      <w:rFonts w:asciiTheme="majorHAnsi" w:eastAsiaTheme="majorEastAsia" w:hAnsiTheme="majorHAnsi" w:cstheme="majorBidi"/>
+      <w:spacing w:val="-10"/>
+      <w:kern w:val="28"/>
+      <w:sz w:val="56"/>
+      <w:szCs w:val="56"/>
+      <w:lang w:val="en-AU" w:eastAsia="en-AU"/>
+    </w:rPr>
+  </w:style>
 </w:styles>
 </file>
 
@@ -9005,6 +9318,128 @@
 </file>
 
 <file path=customXml/item1.xml><?xml version="1.0" encoding="utf-8"?>
+<p:properties xmlns:p="http://schemas.microsoft.com/office/2006/metadata/properties" xmlns:xsi="http://www.w3.org/2001/XMLSchema-instance" xmlns:pc="http://schemas.microsoft.com/office/infopath/2007/PartnerControls">
+  <documentManagement>
+    <fa5d3b4d8cf74ec981362b3eb643e248 xmlns="5f74dd2f-22f2-408e-afeb-41eb07d438b4">
+      <Terms xmlns="http://schemas.microsoft.com/office/infopath/2007/PartnerControls">
+        <TermInfo xmlns="http://schemas.microsoft.com/office/infopath/2007/PartnerControls">
+          <TermName xmlns="http://schemas.microsoft.com/office/infopath/2007/PartnerControls">GM Organisational Services</TermName>
+          <TermId xmlns="http://schemas.microsoft.com/office/infopath/2007/PartnerControls">acd69022-a3e0-413b-ba96-f2de3238a3d4</TermId>
+        </TermInfo>
+      </Terms>
+    </fa5d3b4d8cf74ec981362b3eb643e248>
+    <TaxCatchAll xmlns="5f74dd2f-22f2-408e-afeb-41eb07d438b4">
+      <Value>17</Value>
+      <Value>10</Value>
+      <Value>7</Value>
+    </TaxCatchAll>
+    <p1537ba4e93a4f2286ec9efb9c4b2f65 xmlns="5f74dd2f-22f2-408e-afeb-41eb07d438b4">
+      <Terms xmlns="http://schemas.microsoft.com/office/infopath/2007/PartnerControls">
+        <TermInfo xmlns="http://schemas.microsoft.com/office/infopath/2007/PartnerControls">
+          <TermName xmlns="http://schemas.microsoft.com/office/infopath/2007/PartnerControls">Quality Assurance</TermName>
+          <TermId xmlns="http://schemas.microsoft.com/office/infopath/2007/PartnerControls">a8a87169-e3a5-4061-9acc-fbeabf5a0e95</TermId>
+        </TermInfo>
+      </Terms>
+    </p1537ba4e93a4f2286ec9efb9c4b2f65>
+    <Last_x0020_Reviewed xmlns="5f74dd2f-22f2-408e-afeb-41eb07d438b4">2012-08-31T16:00:00+00:00</Last_x0020_Reviewed>
+    <dd525d18ddf642f5b1fb0818857c86af xmlns="5f74dd2f-22f2-408e-afeb-41eb07d438b4">
+      <Terms xmlns="http://schemas.microsoft.com/office/infopath/2007/PartnerControls">
+        <TermInfo xmlns="http://schemas.microsoft.com/office/infopath/2007/PartnerControls">
+          <TermName xmlns="http://schemas.microsoft.com/office/infopath/2007/PartnerControls">Director, Teaching and Learning</TermName>
+          <TermId xmlns="http://schemas.microsoft.com/office/infopath/2007/PartnerControls">b63ba523-8d3b-4dbc-85c8-feda5af05065</TermId>
+        </TermInfo>
+      </Terms>
+    </dd525d18ddf642f5b1fb0818857c86af>
+    <Last_x0020_Endorsed xmlns="5f74dd2f-22f2-408e-afeb-41eb07d438b4">2012-08-31T16:00:00+00:00</Last_x0020_Endorsed>
+    <aa580026ba0249d9933b64dbd079dccf xmlns="5f74dd2f-22f2-408e-afeb-41eb07d438b4">
+      <Terms xmlns="http://schemas.microsoft.com/office/infopath/2007/PartnerControls"/>
+    </aa580026ba0249d9933b64dbd079dccf>
+    <i03c6a0eefa54097af7e4fbfe9750004 xmlns="5f74dd2f-22f2-408e-afeb-41eb07d438b4">
+      <Terms xmlns="http://schemas.microsoft.com/office/infopath/2007/PartnerControls"/>
+    </i03c6a0eefa54097af7e4fbfe9750004>
+    <g6ba146fcb234906b842409e0f4e7bf8 xmlns="5f74dd2f-22f2-408e-afeb-41eb07d438b4">
+      <Terms xmlns="http://schemas.microsoft.com/office/infopath/2007/PartnerControls"/>
+    </g6ba146fcb234906b842409e0f4e7bf8>
+    <cc4d9b1b6a9442b49b5bef5859edabb6 xmlns="5f74dd2f-22f2-408e-afeb-41eb07d438b4">
+      <Terms xmlns="http://schemas.microsoft.com/office/infopath/2007/PartnerControls"/>
+    </cc4d9b1b6a9442b49b5bef5859edabb6>
+    <hfc587dd3d7643e7bf91d1f90de46bef xmlns="5f74dd2f-22f2-408e-afeb-41eb07d438b4">
+      <Terms xmlns="http://schemas.microsoft.com/office/infopath/2007/PartnerControls"/>
+    </hfc587dd3d7643e7bf91d1f90de46bef>
+    <ba1eaff7c90349e0b0950400cfcc9811 xmlns="5f74dd2f-22f2-408e-afeb-41eb07d438b4">
+      <Terms xmlns="http://schemas.microsoft.com/office/infopath/2007/PartnerControls"/>
+    </ba1eaff7c90349e0b0950400cfcc9811>
+    <gfd836643cb84c34bc694d844edfc732 xmlns="5f74dd2f-22f2-408e-afeb-41eb07d438b4">
+      <Terms xmlns="http://schemas.microsoft.com/office/infopath/2007/PartnerControls"/>
+    </gfd836643cb84c34bc694d844edfc732>
+    <g36807a23d754b3aa178331ce33140c7 xmlns="5f74dd2f-22f2-408e-afeb-41eb07d438b4">
+      <Terms xmlns="http://schemas.microsoft.com/office/infopath/2007/PartnerControls"/>
+    </g36807a23d754b3aa178331ce33140c7>
+    <k5a0ef9eb0644610b40ce3664f995f05 xmlns="5f74dd2f-22f2-408e-afeb-41eb07d438b4">
+      <Terms xmlns="http://schemas.microsoft.com/office/infopath/2007/PartnerControls"/>
+    </k5a0ef9eb0644610b40ce3664f995f05>
+    <GM_x0020_Approval_x0020_Date xmlns="5f74dd2f-22f2-408e-afeb-41eb07d438b4" xsi:nil="true"/>
+    <MD_x0020_Approval_x0020_Date xmlns="5f74dd2f-22f2-408e-afeb-41eb07d438b4" xsi:nil="true"/>
+    <Proposer_x0020__x002f__x0020_Sponsor xmlns="5f74dd2f-22f2-408e-afeb-41eb07d438b4">
+      <UserInfo>
+        <DisplayName/>
+        <AccountId xsi:nil="true"/>
+        <AccountType/>
+      </UserInfo>
+    </Proposer_x0020__x002f__x0020_Sponsor>
+    <QA_x0020_Check_x0020_II_x0020_Approval_x0020_Date xmlns="5f74dd2f-22f2-408e-afeb-41eb07d438b4" xsi:nil="true"/>
+    <QMS_x0020_Version xmlns="5f74dd2f-22f2-408e-afeb-41eb07d438b4">v002.2a</QMS_x0020_Version>
+    <General_x0020_Manager xmlns="5f74dd2f-22f2-408e-afeb-41eb07d438b4">
+      <UserInfo>
+        <DisplayName/>
+        <AccountId xsi:nil="true"/>
+        <AccountType/>
+      </UserInfo>
+    </General_x0020_Manager>
+    <Review_x0020_Due_x0020_Date xmlns="5f74dd2f-22f2-408e-afeb-41eb07d438b4" xsi:nil="true"/>
+    <AMEP_x0020_Reference xmlns="5f74dd2f-22f2-408e-afeb-41eb07d438b4" xsi:nil="true"/>
+    <QA_x0020_Check_x0020_I_x0020_Approval_x0020_Date xmlns="5f74dd2f-22f2-408e-afeb-41eb07d438b4" xsi:nil="true"/>
+    <Document_x0020_Owners xmlns="5f74dd2f-22f2-408e-afeb-41eb07d438b4">
+      <UserInfo>
+        <DisplayName/>
+        <AccountId xsi:nil="true"/>
+        <AccountType/>
+      </UserInfo>
+    </Document_x0020_Owners>
+    <Trim_x0020_Number xmlns="5f74dd2f-22f2-408e-afeb-41eb07d438b4" xsi:nil="true"/>
+    <QA_x0020_Check_x0020_I xmlns="5f74dd2f-22f2-408e-afeb-41eb07d438b4">
+      <UserInfo>
+        <DisplayName/>
+        <AccountId xsi:nil="true"/>
+        <AccountType/>
+      </UserInfo>
+    </QA_x0020_Check_x0020_I>
+    <Notes1 xmlns="5f74dd2f-22f2-408e-afeb-41eb07d438b4" xsi:nil="true"/>
+    <New_x002f_Review_x0020_Type xmlns="5f74dd2f-22f2-408e-afeb-41eb07d438b4">Migration</New_x002f_Review_x0020_Type>
+    <MTO_x0020_Reference xmlns="5f74dd2f-22f2-408e-afeb-41eb07d438b4" xsi:nil="true"/>
+    <QA_x0020_Check_x0020_II xmlns="5f74dd2f-22f2-408e-afeb-41eb07d438b4">
+      <UserInfo>
+        <DisplayName/>
+        <AccountId xsi:nil="true"/>
+        <AccountType/>
+      </UserInfo>
+    </QA_x0020_Check_x0020_II>
+    <MD_x0020_on_x0020_behalf_x0020_of_x0020_CORPEX_x0020_Approval_x0020_Date xmlns="5f74dd2f-22f2-408e-afeb-41eb07d438b4" xsi:nil="true"/>
+    <Proposer_x002f_Sponsor_x0020_Approval_x0020_Date xmlns="5f74dd2f-22f2-408e-afeb-41eb07d438b4" xsi:nil="true"/>
+    <Pub_x0020_Sector_x0020_Ref xmlns="5f74dd2f-22f2-408e-afeb-41eb07d438b4" xsi:nil="true"/>
+    <Managing_x0020_Director xmlns="5f74dd2f-22f2-408e-afeb-41eb07d438b4">
+      <UserInfo>
+        <DisplayName/>
+        <AccountId xsi:nil="true"/>
+        <AccountType/>
+      </UserInfo>
+    </Managing_x0020_Director>
+    <RelatedItems xmlns="http://schemas.microsoft.com/sharepoint/v3" xsi:nil="true"/>
+  </documentManagement>
+</p:properties>
+</file>
+
+<file path=customXml/item2.xml><?xml version="1.0" encoding="utf-8"?>
 <ct:contentTypeSchema xmlns:ct="http://schemas.microsoft.com/office/2006/metadata/contentType" xmlns:ma="http://schemas.microsoft.com/office/2006/metadata/properties/metaAttributes" ct:_="" ma:_="" ma:contentTypeName="Template" ma:contentTypeID="0x01010018EB367C646D7245ACF32D9E3A1E71E910007F3D7CA450319C419DC74A52049B6E5D" ma:contentTypeVersion="64" ma:contentTypeDescription="" ma:contentTypeScope="" ma:versionID="cc49d485cacc09ed38a1efadffb3aa9f">
   <xsd:schema xmlns:xsd="http://www.w3.org/2001/XMLSchema" xmlns:xs="http://www.w3.org/2001/XMLSchema" xmlns:p="http://schemas.microsoft.com/office/2006/metadata/properties" xmlns:ns1="http://schemas.microsoft.com/sharepoint/v3" xmlns:ns2="5f74dd2f-22f2-408e-afeb-41eb07d438b4" targetNamespace="http://schemas.microsoft.com/office/2006/metadata/properties" ma:root="true" ma:fieldsID="87ad4b78306c7d8af5f8f30e1b0d9d8d" ns1:_="" ns2:_="">
     <xsd:import namespace="http://schemas.microsoft.com/sharepoint/v3"/>
@@ -9488,129 +9923,11 @@
 </ct:contentTypeSchema>
 </file>
 
-<file path=customXml/item2.xml><?xml version="1.0" encoding="utf-8"?>
-<p:properties xmlns:p="http://schemas.microsoft.com/office/2006/metadata/properties" xmlns:xsi="http://www.w3.org/2001/XMLSchema-instance" xmlns:pc="http://schemas.microsoft.com/office/infopath/2007/PartnerControls">
-  <documentManagement>
-    <fa5d3b4d8cf74ec981362b3eb643e248 xmlns="5f74dd2f-22f2-408e-afeb-41eb07d438b4">
-      <Terms xmlns="http://schemas.microsoft.com/office/infopath/2007/PartnerControls">
-        <TermInfo xmlns="http://schemas.microsoft.com/office/infopath/2007/PartnerControls">
-          <TermName xmlns="http://schemas.microsoft.com/office/infopath/2007/PartnerControls">GM Organisational Services</TermName>
-          <TermId xmlns="http://schemas.microsoft.com/office/infopath/2007/PartnerControls">acd69022-a3e0-413b-ba96-f2de3238a3d4</TermId>
-        </TermInfo>
-      </Terms>
-    </fa5d3b4d8cf74ec981362b3eb643e248>
-    <TaxCatchAll xmlns="5f74dd2f-22f2-408e-afeb-41eb07d438b4">
-      <Value>17</Value>
-      <Value>10</Value>
-      <Value>7</Value>
-    </TaxCatchAll>
-    <p1537ba4e93a4f2286ec9efb9c4b2f65 xmlns="5f74dd2f-22f2-408e-afeb-41eb07d438b4">
-      <Terms xmlns="http://schemas.microsoft.com/office/infopath/2007/PartnerControls">
-        <TermInfo xmlns="http://schemas.microsoft.com/office/infopath/2007/PartnerControls">
-          <TermName xmlns="http://schemas.microsoft.com/office/infopath/2007/PartnerControls">Quality Assurance</TermName>
-          <TermId xmlns="http://schemas.microsoft.com/office/infopath/2007/PartnerControls">a8a87169-e3a5-4061-9acc-fbeabf5a0e95</TermId>
-        </TermInfo>
-      </Terms>
-    </p1537ba4e93a4f2286ec9efb9c4b2f65>
-    <Last_x0020_Reviewed xmlns="5f74dd2f-22f2-408e-afeb-41eb07d438b4">2012-08-31T16:00:00+00:00</Last_x0020_Reviewed>
-    <dd525d18ddf642f5b1fb0818857c86af xmlns="5f74dd2f-22f2-408e-afeb-41eb07d438b4">
-      <Terms xmlns="http://schemas.microsoft.com/office/infopath/2007/PartnerControls">
-        <TermInfo xmlns="http://schemas.microsoft.com/office/infopath/2007/PartnerControls">
-          <TermName xmlns="http://schemas.microsoft.com/office/infopath/2007/PartnerControls">Director, Teaching and Learning</TermName>
-          <TermId xmlns="http://schemas.microsoft.com/office/infopath/2007/PartnerControls">b63ba523-8d3b-4dbc-85c8-feda5af05065</TermId>
-        </TermInfo>
-      </Terms>
-    </dd525d18ddf642f5b1fb0818857c86af>
-    <Last_x0020_Endorsed xmlns="5f74dd2f-22f2-408e-afeb-41eb07d438b4">2012-08-31T16:00:00+00:00</Last_x0020_Endorsed>
-    <aa580026ba0249d9933b64dbd079dccf xmlns="5f74dd2f-22f2-408e-afeb-41eb07d438b4">
-      <Terms xmlns="http://schemas.microsoft.com/office/infopath/2007/PartnerControls"/>
-    </aa580026ba0249d9933b64dbd079dccf>
-    <i03c6a0eefa54097af7e4fbfe9750004 xmlns="5f74dd2f-22f2-408e-afeb-41eb07d438b4">
-      <Terms xmlns="http://schemas.microsoft.com/office/infopath/2007/PartnerControls"/>
-    </i03c6a0eefa54097af7e4fbfe9750004>
-    <g6ba146fcb234906b842409e0f4e7bf8 xmlns="5f74dd2f-22f2-408e-afeb-41eb07d438b4">
-      <Terms xmlns="http://schemas.microsoft.com/office/infopath/2007/PartnerControls"/>
-    </g6ba146fcb234906b842409e0f4e7bf8>
-    <cc4d9b1b6a9442b49b5bef5859edabb6 xmlns="5f74dd2f-22f2-408e-afeb-41eb07d438b4">
-      <Terms xmlns="http://schemas.microsoft.com/office/infopath/2007/PartnerControls"/>
-    </cc4d9b1b6a9442b49b5bef5859edabb6>
-    <hfc587dd3d7643e7bf91d1f90de46bef xmlns="5f74dd2f-22f2-408e-afeb-41eb07d438b4">
-      <Terms xmlns="http://schemas.microsoft.com/office/infopath/2007/PartnerControls"/>
-    </hfc587dd3d7643e7bf91d1f90de46bef>
-    <ba1eaff7c90349e0b0950400cfcc9811 xmlns="5f74dd2f-22f2-408e-afeb-41eb07d438b4">
-      <Terms xmlns="http://schemas.microsoft.com/office/infopath/2007/PartnerControls"/>
-    </ba1eaff7c90349e0b0950400cfcc9811>
-    <gfd836643cb84c34bc694d844edfc732 xmlns="5f74dd2f-22f2-408e-afeb-41eb07d438b4">
-      <Terms xmlns="http://schemas.microsoft.com/office/infopath/2007/PartnerControls"/>
-    </gfd836643cb84c34bc694d844edfc732>
-    <g36807a23d754b3aa178331ce33140c7 xmlns="5f74dd2f-22f2-408e-afeb-41eb07d438b4">
-      <Terms xmlns="http://schemas.microsoft.com/office/infopath/2007/PartnerControls"/>
-    </g36807a23d754b3aa178331ce33140c7>
-    <k5a0ef9eb0644610b40ce3664f995f05 xmlns="5f74dd2f-22f2-408e-afeb-41eb07d438b4">
-      <Terms xmlns="http://schemas.microsoft.com/office/infopath/2007/PartnerControls"/>
-    </k5a0ef9eb0644610b40ce3664f995f05>
-    <GM_x0020_Approval_x0020_Date xmlns="5f74dd2f-22f2-408e-afeb-41eb07d438b4" xsi:nil="true"/>
-    <MD_x0020_Approval_x0020_Date xmlns="5f74dd2f-22f2-408e-afeb-41eb07d438b4" xsi:nil="true"/>
-    <Proposer_x0020__x002f__x0020_Sponsor xmlns="5f74dd2f-22f2-408e-afeb-41eb07d438b4">
-      <UserInfo>
-        <DisplayName/>
-        <AccountId xsi:nil="true"/>
-        <AccountType/>
-      </UserInfo>
-    </Proposer_x0020__x002f__x0020_Sponsor>
-    <QA_x0020_Check_x0020_II_x0020_Approval_x0020_Date xmlns="5f74dd2f-22f2-408e-afeb-41eb07d438b4" xsi:nil="true"/>
-    <QMS_x0020_Version xmlns="5f74dd2f-22f2-408e-afeb-41eb07d438b4">v002.2a</QMS_x0020_Version>
-    <General_x0020_Manager xmlns="5f74dd2f-22f2-408e-afeb-41eb07d438b4">
-      <UserInfo>
-        <DisplayName/>
-        <AccountId xsi:nil="true"/>
-        <AccountType/>
-      </UserInfo>
-    </General_x0020_Manager>
-    <Review_x0020_Due_x0020_Date xmlns="5f74dd2f-22f2-408e-afeb-41eb07d438b4" xsi:nil="true"/>
-    <AMEP_x0020_Reference xmlns="5f74dd2f-22f2-408e-afeb-41eb07d438b4" xsi:nil="true"/>
-    <QA_x0020_Check_x0020_I_x0020_Approval_x0020_Date xmlns="5f74dd2f-22f2-408e-afeb-41eb07d438b4" xsi:nil="true"/>
-    <Document_x0020_Owners xmlns="5f74dd2f-22f2-408e-afeb-41eb07d438b4">
-      <UserInfo>
-        <DisplayName/>
-        <AccountId xsi:nil="true"/>
-        <AccountType/>
-      </UserInfo>
-    </Document_x0020_Owners>
-    <Trim_x0020_Number xmlns="5f74dd2f-22f2-408e-afeb-41eb07d438b4" xsi:nil="true"/>
-    <QA_x0020_Check_x0020_I xmlns="5f74dd2f-22f2-408e-afeb-41eb07d438b4">
-      <UserInfo>
-        <DisplayName/>
-        <AccountId xsi:nil="true"/>
-        <AccountType/>
-      </UserInfo>
-    </QA_x0020_Check_x0020_I>
-    <Notes1 xmlns="5f74dd2f-22f2-408e-afeb-41eb07d438b4" xsi:nil="true"/>
-    <New_x002f_Review_x0020_Type xmlns="5f74dd2f-22f2-408e-afeb-41eb07d438b4">Migration</New_x002f_Review_x0020_Type>
-    <MTO_x0020_Reference xmlns="5f74dd2f-22f2-408e-afeb-41eb07d438b4" xsi:nil="true"/>
-    <QA_x0020_Check_x0020_II xmlns="5f74dd2f-22f2-408e-afeb-41eb07d438b4">
-      <UserInfo>
-        <DisplayName/>
-        <AccountId xsi:nil="true"/>
-        <AccountType/>
-      </UserInfo>
-    </QA_x0020_Check_x0020_II>
-    <MD_x0020_on_x0020_behalf_x0020_of_x0020_CORPEX_x0020_Approval_x0020_Date xmlns="5f74dd2f-22f2-408e-afeb-41eb07d438b4" xsi:nil="true"/>
-    <Proposer_x002f_Sponsor_x0020_Approval_x0020_Date xmlns="5f74dd2f-22f2-408e-afeb-41eb07d438b4" xsi:nil="true"/>
-    <Pub_x0020_Sector_x0020_Ref xmlns="5f74dd2f-22f2-408e-afeb-41eb07d438b4" xsi:nil="true"/>
-    <Managing_x0020_Director xmlns="5f74dd2f-22f2-408e-afeb-41eb07d438b4">
-      <UserInfo>
-        <DisplayName/>
-        <AccountId xsi:nil="true"/>
-        <AccountType/>
-      </UserInfo>
-    </Managing_x0020_Director>
-    <RelatedItems xmlns="http://schemas.microsoft.com/sharepoint/v3" xsi:nil="true"/>
-  </documentManagement>
-</p:properties>
+<file path=customXml/item3.xml><?xml version="1.0" encoding="utf-8"?>
+<b:Sources xmlns:b="http://schemas.openxmlformats.org/officeDocument/2006/bibliography" xmlns="http://schemas.openxmlformats.org/officeDocument/2006/bibliography" SelectedStyle="\APA.XSL" StyleName="APA"/>
 </file>
 
-<file path=customXml/item3.xml><?xml version="1.0" encoding="utf-8"?>
+<file path=customXml/item4.xml><?xml version="1.0" encoding="utf-8"?>
 <?mso-contentType ?>
 <FormTemplates xmlns="http://schemas.microsoft.com/sharepoint/v3/contenttype/forms">
   <Display>DocumentLibraryForm</Display>
@@ -9619,11 +9936,18 @@
 </FormTemplates>
 </file>
 
-<file path=customXml/item4.xml><?xml version="1.0" encoding="utf-8"?>
-<b:Sources xmlns:b="http://schemas.openxmlformats.org/officeDocument/2006/bibliography" xmlns="http://schemas.openxmlformats.org/officeDocument/2006/bibliography" SelectedStyle="\APA.XSL" StyleName="APA"/>
+<file path=customXml/itemProps1.xml><?xml version="1.0" encoding="utf-8"?>
+<ds:datastoreItem xmlns:ds="http://schemas.openxmlformats.org/officeDocument/2006/customXml" ds:itemID="{81993F17-7D57-4F25-8E1C-D5FD90C086DD}">
+  <ds:schemaRefs>
+    <ds:schemaRef ds:uri="http://schemas.microsoft.com/office/2006/metadata/properties"/>
+    <ds:schemaRef ds:uri="http://schemas.microsoft.com/office/infopath/2007/PartnerControls"/>
+    <ds:schemaRef ds:uri="5f74dd2f-22f2-408e-afeb-41eb07d438b4"/>
+    <ds:schemaRef ds:uri="http://schemas.microsoft.com/sharepoint/v3"/>
+  </ds:schemaRefs>
+</ds:datastoreItem>
 </file>
 
-<file path=customXml/itemProps1.xml><?xml version="1.0" encoding="utf-8"?>
+<file path=customXml/itemProps2.xml><?xml version="1.0" encoding="utf-8"?>
 <ds:datastoreItem xmlns:ds="http://schemas.openxmlformats.org/officeDocument/2006/customXml" ds:itemID="{83C4E53E-7A16-4DFE-A2BC-8DB8C0FCBA91}">
   <ds:schemaRefs>
     <ds:schemaRef ds:uri="http://schemas.microsoft.com/office/2006/metadata/contentType"/>
@@ -9642,35 +9966,18 @@
 </ds:datastoreItem>
 </file>
 
-<file path=customXml/itemProps2.xml><?xml version="1.0" encoding="utf-8"?>
-<ds:datastoreItem xmlns:ds="http://schemas.openxmlformats.org/officeDocument/2006/customXml" ds:itemID="{81993F17-7D57-4F25-8E1C-D5FD90C086DD}">
+<file path=customXml/itemProps3.xml><?xml version="1.0" encoding="utf-8"?>
+<ds:datastoreItem xmlns:ds="http://schemas.openxmlformats.org/officeDocument/2006/customXml" ds:itemID="{BE9DAB80-8827-40F7-870C-28D65C7D15B5}">
   <ds:schemaRefs>
-    <ds:schemaRef ds:uri="5f74dd2f-22f2-408e-afeb-41eb07d438b4"/>
-    <ds:schemaRef ds:uri="http://purl.org/dc/elements/1.1/"/>
-    <ds:schemaRef ds:uri="http://schemas.microsoft.com/office/2006/metadata/properties"/>
-    <ds:schemaRef ds:uri="http://schemas.microsoft.com/office/2006/documentManagement/types"/>
-    <ds:schemaRef ds:uri="http://schemas.microsoft.com/sharepoint/v3"/>
-    <ds:schemaRef ds:uri="http://purl.org/dc/dcmitype/"/>
-    <ds:schemaRef ds:uri="http://www.w3.org/XML/1998/namespace"/>
-    <ds:schemaRef ds:uri="http://schemas.microsoft.com/office/infopath/2007/PartnerControls"/>
-    <ds:schemaRef ds:uri="http://schemas.openxmlformats.org/package/2006/metadata/core-properties"/>
-    <ds:schemaRef ds:uri="http://purl.org/dc/terms/"/>
+    <ds:schemaRef ds:uri="http://schemas.openxmlformats.org/officeDocument/2006/bibliography"/>
   </ds:schemaRefs>
 </ds:datastoreItem>
 </file>
 
-<file path=customXml/itemProps3.xml><?xml version="1.0" encoding="utf-8"?>
+<file path=customXml/itemProps4.xml><?xml version="1.0" encoding="utf-8"?>
 <ds:datastoreItem xmlns:ds="http://schemas.openxmlformats.org/officeDocument/2006/customXml" ds:itemID="{9AF8CAA7-E0EF-4D40-94C0-789915F410FE}">
   <ds:schemaRefs>
     <ds:schemaRef ds:uri="http://schemas.microsoft.com/sharepoint/v3/contenttype/forms"/>
   </ds:schemaRefs>
 </ds:datastoreItem>
-</file>
-
-<file path=customXml/itemProps4.xml><?xml version="1.0" encoding="utf-8"?>
-<ds:datastoreItem xmlns:ds="http://schemas.openxmlformats.org/officeDocument/2006/customXml" ds:itemID="{BE9DAB80-8827-40F7-870C-28D65C7D15B5}">
-  <ds:schemaRefs>
-    <ds:schemaRef ds:uri="http://schemas.openxmlformats.org/officeDocument/2006/bibliography"/>
-  </ds:schemaRefs>
-</ds:datastoreItem>
 </file>
</xml_diff>